<commit_message>
These are the final documents, Concept paper, SRS, SDD, Project report
</commit_message>
<xml_diff>
--- a/DOCUMENTS/SRS.docx
+++ b/DOCUMENTS/SRS.docx
@@ -115,7 +115,18 @@
           <w:sz w:val="24"/>
           <w:szCs w:val="24"/>
         </w:rPr>
-        <w:t>UNIVERSITY</w:t>
+        <w:t>UNI</w:t>
+      </w:r>
+      <w:bookmarkStart w:id="0" w:name="_GoBack"/>
+      <w:bookmarkEnd w:id="0"/>
+      <w:r>
+        <w:rPr>
+          <w:rFonts w:ascii="Times New Roman" w:eastAsia="Calibri" w:hAnsi="Times New Roman" w:cs="Times New Roman"/>
+          <w:b/>
+          <w:sz w:val="24"/>
+          <w:szCs w:val="24"/>
+        </w:rPr>
+        <w:t>VERSITY</w:t>
       </w:r>
     </w:p>
     <w:p>
@@ -946,7 +957,7 @@
           <w:sz w:val="32"/>
           <w:szCs w:val="32"/>
         </w:rPr>
-        <w:t>Version 1.1</w:t>
+        <w:t>Version 1.2</w:t>
       </w:r>
       <w:r>
         <w:rPr>
@@ -1174,7 +1185,7 @@
         </w:rPr>
         <w:fldChar w:fldCharType="separate"/>
       </w:r>
-      <w:hyperlink w:anchor="_Toc518479898" w:history="1">
+      <w:hyperlink w:anchor="_Toc520170011" w:history="1">
         <w:r>
           <w:rPr>
             <w:rStyle w:val="Hyperlink"/>
@@ -1219,7 +1230,7 @@
             <w:noProof/>
             <w:webHidden/>
           </w:rPr>
-          <w:instrText xml:space="preserve"> PAGEREF _Toc518479898 \h </w:instrText>
+          <w:instrText xml:space="preserve"> PAGEREF _Toc520170011 \h </w:instrText>
         </w:r>
         <w:r>
           <w:rPr>
@@ -1261,7 +1272,7 @@
           <w:noProof/>
         </w:rPr>
       </w:pPr>
-      <w:hyperlink w:anchor="_Toc518479899" w:history="1">
+      <w:hyperlink w:anchor="_Toc520170012" w:history="1">
         <w:r>
           <w:rPr>
             <w:rStyle w:val="Hyperlink"/>
@@ -1290,7 +1301,7 @@
             <w:noProof/>
             <w:webHidden/>
           </w:rPr>
-          <w:instrText xml:space="preserve"> PAGEREF _Toc518479899 \h </w:instrText>
+          <w:instrText xml:space="preserve"> PAGEREF _Toc520170012 \h </w:instrText>
         </w:r>
         <w:r>
           <w:rPr>
@@ -1332,7 +1343,7 @@
           <w:noProof/>
         </w:rPr>
       </w:pPr>
-      <w:hyperlink w:anchor="_Toc518479900" w:history="1">
+      <w:hyperlink w:anchor="_Toc520170013" w:history="1">
         <w:r>
           <w:rPr>
             <w:rStyle w:val="Hyperlink"/>
@@ -1369,7 +1380,7 @@
             <w:noProof/>
             <w:webHidden/>
           </w:rPr>
-          <w:instrText xml:space="preserve"> PAGEREF _Toc518479900 \h </w:instrText>
+          <w:instrText xml:space="preserve"> PAGEREF _Toc520170013 \h </w:instrText>
         </w:r>
         <w:r>
           <w:rPr>
@@ -1411,7 +1422,7 @@
           <w:noProof/>
         </w:rPr>
       </w:pPr>
-      <w:hyperlink w:anchor="_Toc518479901" w:history="1">
+      <w:hyperlink w:anchor="_Toc520170014" w:history="1">
         <w:r>
           <w:rPr>
             <w:rStyle w:val="Hyperlink"/>
@@ -1440,7 +1451,7 @@
             <w:noProof/>
             <w:webHidden/>
           </w:rPr>
-          <w:instrText xml:space="preserve"> PAGEREF _Toc518479901 \h </w:instrText>
+          <w:instrText xml:space="preserve"> PAGEREF _Toc520170014 \h </w:instrText>
         </w:r>
         <w:r>
           <w:rPr>
@@ -1482,7 +1493,7 @@
           <w:noProof/>
         </w:rPr>
       </w:pPr>
-      <w:hyperlink w:anchor="_Toc518479902" w:history="1">
+      <w:hyperlink w:anchor="_Toc520170015" w:history="1">
         <w:r>
           <w:rPr>
             <w:rStyle w:val="Hyperlink"/>
@@ -1511,7 +1522,7 @@
             <w:noProof/>
             <w:webHidden/>
           </w:rPr>
-          <w:instrText xml:space="preserve"> PAGEREF _Toc518479902 \h </w:instrText>
+          <w:instrText xml:space="preserve"> PAGEREF _Toc520170015 \h </w:instrText>
         </w:r>
         <w:r>
           <w:rPr>
@@ -1553,7 +1564,7 @@
           <w:noProof/>
         </w:rPr>
       </w:pPr>
-      <w:hyperlink w:anchor="_Toc518479903" w:history="1">
+      <w:hyperlink w:anchor="_Toc520170016" w:history="1">
         <w:r>
           <w:rPr>
             <w:rStyle w:val="Hyperlink"/>
@@ -1582,7 +1593,7 @@
             <w:noProof/>
             <w:webHidden/>
           </w:rPr>
-          <w:instrText xml:space="preserve"> PAGEREF _Toc518479903 \h </w:instrText>
+          <w:instrText xml:space="preserve"> PAGEREF _Toc520170016 \h </w:instrText>
         </w:r>
         <w:r>
           <w:rPr>
@@ -1625,7 +1636,7 @@
           <w:noProof/>
         </w:rPr>
       </w:pPr>
-      <w:hyperlink w:anchor="_Toc518479904" w:history="1">
+      <w:hyperlink w:anchor="_Toc520170017" w:history="1">
         <w:r>
           <w:rPr>
             <w:rStyle w:val="Hyperlink"/>
@@ -1670,7 +1681,7 @@
             <w:noProof/>
             <w:webHidden/>
           </w:rPr>
-          <w:instrText xml:space="preserve"> PAGEREF _Toc518479904 \h </w:instrText>
+          <w:instrText xml:space="preserve"> PAGEREF _Toc520170017 \h </w:instrText>
         </w:r>
         <w:r>
           <w:rPr>
@@ -1712,7 +1723,7 @@
           <w:noProof/>
         </w:rPr>
       </w:pPr>
-      <w:hyperlink w:anchor="_Toc518479905" w:history="1">
+      <w:hyperlink w:anchor="_Toc520170018" w:history="1">
         <w:r>
           <w:rPr>
             <w:rStyle w:val="Hyperlink"/>
@@ -1741,7 +1752,7 @@
             <w:noProof/>
             <w:webHidden/>
           </w:rPr>
-          <w:instrText xml:space="preserve"> PAGEREF _Toc518479905 \h </w:instrText>
+          <w:instrText xml:space="preserve"> PAGEREF _Toc520170018 \h </w:instrText>
         </w:r>
         <w:r>
           <w:rPr>
@@ -1783,7 +1794,7 @@
           <w:noProof/>
         </w:rPr>
       </w:pPr>
-      <w:hyperlink w:anchor="_Toc518479906" w:history="1">
+      <w:hyperlink w:anchor="_Toc520170019" w:history="1">
         <w:r>
           <w:rPr>
             <w:rStyle w:val="Hyperlink"/>
@@ -1812,7 +1823,7 @@
             <w:noProof/>
             <w:webHidden/>
           </w:rPr>
-          <w:instrText xml:space="preserve"> PAGEREF _Toc518479906 \h </w:instrText>
+          <w:instrText xml:space="preserve"> PAGEREF _Toc520170019 \h </w:instrText>
         </w:r>
         <w:r>
           <w:rPr>
@@ -1854,7 +1865,7 @@
           <w:noProof/>
         </w:rPr>
       </w:pPr>
-      <w:hyperlink w:anchor="_Toc518479907" w:history="1">
+      <w:hyperlink w:anchor="_Toc520170020" w:history="1">
         <w:r>
           <w:rPr>
             <w:rStyle w:val="Hyperlink"/>
@@ -1883,7 +1894,7 @@
             <w:noProof/>
             <w:webHidden/>
           </w:rPr>
-          <w:instrText xml:space="preserve"> PAGEREF _Toc518479907 \h </w:instrText>
+          <w:instrText xml:space="preserve"> PAGEREF _Toc520170020 \h </w:instrText>
         </w:r>
         <w:r>
           <w:rPr>
@@ -1903,7 +1914,7 @@
             <w:noProof/>
             <w:webHidden/>
           </w:rPr>
-          <w:t>5</w:t>
+          <w:t>7</w:t>
         </w:r>
         <w:r>
           <w:rPr>
@@ -1925,7 +1936,7 @@
           <w:noProof/>
         </w:rPr>
       </w:pPr>
-      <w:hyperlink w:anchor="_Toc518479908" w:history="1">
+      <w:hyperlink w:anchor="_Toc520170021" w:history="1">
         <w:r>
           <w:rPr>
             <w:rStyle w:val="Hyperlink"/>
@@ -1954,7 +1965,7 @@
             <w:noProof/>
             <w:webHidden/>
           </w:rPr>
-          <w:instrText xml:space="preserve"> PAGEREF _Toc518479908 \h </w:instrText>
+          <w:instrText xml:space="preserve"> PAGEREF _Toc520170021 \h </w:instrText>
         </w:r>
         <w:r>
           <w:rPr>
@@ -1974,7 +1985,7 @@
             <w:noProof/>
             <w:webHidden/>
           </w:rPr>
-          <w:t>6</w:t>
+          <w:t>7</w:t>
         </w:r>
         <w:r>
           <w:rPr>
@@ -1996,7 +2007,7 @@
           <w:noProof/>
         </w:rPr>
       </w:pPr>
-      <w:hyperlink w:anchor="_Toc518479909" w:history="1">
+      <w:hyperlink w:anchor="_Toc520170022" w:history="1">
         <w:r>
           <w:rPr>
             <w:rStyle w:val="Hyperlink"/>
@@ -2025,7 +2036,7 @@
             <w:noProof/>
             <w:webHidden/>
           </w:rPr>
-          <w:instrText xml:space="preserve"> PAGEREF _Toc518479909 \h </w:instrText>
+          <w:instrText xml:space="preserve"> PAGEREF _Toc520170022 \h </w:instrText>
         </w:r>
         <w:r>
           <w:rPr>
@@ -2045,7 +2056,7 @@
             <w:noProof/>
             <w:webHidden/>
           </w:rPr>
-          <w:t>6</w:t>
+          <w:t>7</w:t>
         </w:r>
         <w:r>
           <w:rPr>
@@ -2067,7 +2078,7 @@
           <w:noProof/>
         </w:rPr>
       </w:pPr>
-      <w:hyperlink w:anchor="_Toc518479910" w:history="1">
+      <w:hyperlink w:anchor="_Toc520170023" w:history="1">
         <w:r>
           <w:rPr>
             <w:rStyle w:val="Hyperlink"/>
@@ -2096,7 +2107,7 @@
             <w:noProof/>
             <w:webHidden/>
           </w:rPr>
-          <w:instrText xml:space="preserve"> PAGEREF _Toc518479910 \h </w:instrText>
+          <w:instrText xml:space="preserve"> PAGEREF _Toc520170023 \h </w:instrText>
         </w:r>
         <w:r>
           <w:rPr>
@@ -2116,7 +2127,7 @@
             <w:noProof/>
             <w:webHidden/>
           </w:rPr>
-          <w:t>6</w:t>
+          <w:t>7</w:t>
         </w:r>
         <w:r>
           <w:rPr>
@@ -2138,7 +2149,7 @@
           <w:noProof/>
         </w:rPr>
       </w:pPr>
-      <w:hyperlink w:anchor="_Toc518479911" w:history="1">
+      <w:hyperlink w:anchor="_Toc520170024" w:history="1">
         <w:r>
           <w:rPr>
             <w:rStyle w:val="Hyperlink"/>
@@ -2167,7 +2178,7 @@
             <w:noProof/>
             <w:webHidden/>
           </w:rPr>
-          <w:instrText xml:space="preserve"> PAGEREF _Toc518479911 \h </w:instrText>
+          <w:instrText xml:space="preserve"> PAGEREF _Toc520170024 \h </w:instrText>
         </w:r>
         <w:r>
           <w:rPr>
@@ -2187,7 +2198,7 @@
             <w:noProof/>
             <w:webHidden/>
           </w:rPr>
-          <w:t>6</w:t>
+          <w:t>7</w:t>
         </w:r>
         <w:r>
           <w:rPr>
@@ -2210,7 +2221,7 @@
           <w:noProof/>
         </w:rPr>
       </w:pPr>
-      <w:hyperlink w:anchor="_Toc518479912" w:history="1">
+      <w:hyperlink w:anchor="_Toc520170025" w:history="1">
         <w:r>
           <w:rPr>
             <w:rStyle w:val="Hyperlink"/>
@@ -2255,7 +2266,7 @@
             <w:noProof/>
             <w:webHidden/>
           </w:rPr>
-          <w:instrText xml:space="preserve"> PAGEREF _Toc518479912 \h </w:instrText>
+          <w:instrText xml:space="preserve"> PAGEREF _Toc520170025 \h </w:instrText>
         </w:r>
         <w:r>
           <w:rPr>
@@ -2275,7 +2286,7 @@
             <w:noProof/>
             <w:webHidden/>
           </w:rPr>
-          <w:t>6</w:t>
+          <w:t>7</w:t>
         </w:r>
         <w:r>
           <w:rPr>
@@ -2298,7 +2309,7 @@
           <w:noProof/>
         </w:rPr>
       </w:pPr>
-      <w:hyperlink w:anchor="_Toc518479913" w:history="1">
+      <w:hyperlink w:anchor="_Toc520170026" w:history="1">
         <w:r>
           <w:rPr>
             <w:rStyle w:val="Hyperlink"/>
@@ -2343,7 +2354,7 @@
             <w:noProof/>
             <w:webHidden/>
           </w:rPr>
-          <w:instrText xml:space="preserve"> PAGEREF _Toc518479913 \h </w:instrText>
+          <w:instrText xml:space="preserve"> PAGEREF _Toc520170026 \h </w:instrText>
         </w:r>
         <w:r>
           <w:rPr>
@@ -2363,7 +2374,7 @@
             <w:noProof/>
             <w:webHidden/>
           </w:rPr>
-          <w:t>6</w:t>
+          <w:t>7</w:t>
         </w:r>
         <w:r>
           <w:rPr>
@@ -2385,7 +2396,7 @@
           <w:noProof/>
         </w:rPr>
       </w:pPr>
-      <w:hyperlink w:anchor="_Toc518479914" w:history="1">
+      <w:hyperlink w:anchor="_Toc520170027" w:history="1">
         <w:r>
           <w:rPr>
             <w:rStyle w:val="Hyperlink"/>
@@ -2414,7 +2425,7 @@
             <w:noProof/>
             <w:webHidden/>
           </w:rPr>
-          <w:instrText xml:space="preserve"> PAGEREF _Toc518479914 \h </w:instrText>
+          <w:instrText xml:space="preserve"> PAGEREF _Toc520170027 \h </w:instrText>
         </w:r>
         <w:r>
           <w:rPr>
@@ -2434,7 +2445,7 @@
             <w:noProof/>
             <w:webHidden/>
           </w:rPr>
-          <w:t>7</w:t>
+          <w:t>8</w:t>
         </w:r>
         <w:r>
           <w:rPr>
@@ -2456,7 +2467,7 @@
           <w:noProof/>
         </w:rPr>
       </w:pPr>
-      <w:hyperlink w:anchor="_Toc518479915" w:history="1">
+      <w:hyperlink w:anchor="_Toc520170028" w:history="1">
         <w:r>
           <w:rPr>
             <w:rStyle w:val="Hyperlink"/>
@@ -2485,7 +2496,7 @@
             <w:noProof/>
             <w:webHidden/>
           </w:rPr>
-          <w:instrText xml:space="preserve"> PAGEREF _Toc518479915 \h </w:instrText>
+          <w:instrText xml:space="preserve"> PAGEREF _Toc520170028 \h </w:instrText>
         </w:r>
         <w:r>
           <w:rPr>
@@ -2505,7 +2516,7 @@
             <w:noProof/>
             <w:webHidden/>
           </w:rPr>
-          <w:t>7</w:t>
+          <w:t>8</w:t>
         </w:r>
         <w:r>
           <w:rPr>
@@ -2527,7 +2538,7 @@
           <w:noProof/>
         </w:rPr>
       </w:pPr>
-      <w:hyperlink w:anchor="_Toc518479916" w:history="1">
+      <w:hyperlink w:anchor="_Toc520170029" w:history="1">
         <w:r>
           <w:rPr>
             <w:rStyle w:val="Hyperlink"/>
@@ -2556,7 +2567,7 @@
             <w:noProof/>
             <w:webHidden/>
           </w:rPr>
-          <w:instrText xml:space="preserve"> PAGEREF _Toc518479916 \h </w:instrText>
+          <w:instrText xml:space="preserve"> PAGEREF _Toc520170029 \h </w:instrText>
         </w:r>
         <w:r>
           <w:rPr>
@@ -2576,7 +2587,7 @@
             <w:noProof/>
             <w:webHidden/>
           </w:rPr>
-          <w:t>7</w:t>
+          <w:t>8</w:t>
         </w:r>
         <w:r>
           <w:rPr>
@@ -2598,7 +2609,7 @@
           <w:noProof/>
         </w:rPr>
       </w:pPr>
-      <w:hyperlink w:anchor="_Toc518479917" w:history="1">
+      <w:hyperlink w:anchor="_Toc520170030" w:history="1">
         <w:r>
           <w:rPr>
             <w:rStyle w:val="Hyperlink"/>
@@ -2627,7 +2638,7 @@
             <w:noProof/>
             <w:webHidden/>
           </w:rPr>
-          <w:instrText xml:space="preserve"> PAGEREF _Toc518479917 \h </w:instrText>
+          <w:instrText xml:space="preserve"> PAGEREF _Toc520170030 \h </w:instrText>
         </w:r>
         <w:r>
           <w:rPr>
@@ -2647,7 +2658,7 @@
             <w:noProof/>
             <w:webHidden/>
           </w:rPr>
-          <w:t>8</w:t>
+          <w:t>9</w:t>
         </w:r>
         <w:r>
           <w:rPr>
@@ -2669,7 +2680,7 @@
           <w:noProof/>
         </w:rPr>
       </w:pPr>
-      <w:hyperlink w:anchor="_Toc518479918" w:history="1">
+      <w:hyperlink w:anchor="_Toc520170031" w:history="1">
         <w:r>
           <w:rPr>
             <w:rStyle w:val="Hyperlink"/>
@@ -2698,7 +2709,7 @@
             <w:noProof/>
             <w:webHidden/>
           </w:rPr>
-          <w:instrText xml:space="preserve"> PAGEREF _Toc518479918 \h </w:instrText>
+          <w:instrText xml:space="preserve"> PAGEREF _Toc520170031 \h </w:instrText>
         </w:r>
         <w:r>
           <w:rPr>
@@ -2718,7 +2729,7 @@
             <w:noProof/>
             <w:webHidden/>
           </w:rPr>
-          <w:t>8</w:t>
+          <w:t>9</w:t>
         </w:r>
         <w:r>
           <w:rPr>
@@ -2740,7 +2751,7 @@
           <w:noProof/>
         </w:rPr>
       </w:pPr>
-      <w:hyperlink w:anchor="_Toc518479919" w:history="1">
+      <w:hyperlink w:anchor="_Toc520170032" w:history="1">
         <w:r>
           <w:rPr>
             <w:rStyle w:val="Hyperlink"/>
@@ -2769,7 +2780,7 @@
             <w:noProof/>
             <w:webHidden/>
           </w:rPr>
-          <w:instrText xml:space="preserve"> PAGEREF _Toc518479919 \h </w:instrText>
+          <w:instrText xml:space="preserve"> PAGEREF _Toc520170032 \h </w:instrText>
         </w:r>
         <w:r>
           <w:rPr>
@@ -2789,7 +2800,7 @@
             <w:noProof/>
             <w:webHidden/>
           </w:rPr>
-          <w:t>8</w:t>
+          <w:t>9</w:t>
         </w:r>
         <w:r>
           <w:rPr>
@@ -2811,7 +2822,7 @@
           <w:noProof/>
         </w:rPr>
       </w:pPr>
-      <w:hyperlink w:anchor="_Toc518479920" w:history="1">
+      <w:hyperlink w:anchor="_Toc520170033" w:history="1">
         <w:r>
           <w:rPr>
             <w:rStyle w:val="Hyperlink"/>
@@ -2840,7 +2851,7 @@
             <w:noProof/>
             <w:webHidden/>
           </w:rPr>
-          <w:instrText xml:space="preserve"> PAGEREF _Toc518479920 \h </w:instrText>
+          <w:instrText xml:space="preserve"> PAGEREF _Toc520170033 \h </w:instrText>
         </w:r>
         <w:r>
           <w:rPr>
@@ -2860,7 +2871,7 @@
             <w:noProof/>
             <w:webHidden/>
           </w:rPr>
-          <w:t>8</w:t>
+          <w:t>9</w:t>
         </w:r>
         <w:r>
           <w:rPr>
@@ -2882,7 +2893,7 @@
           <w:noProof/>
         </w:rPr>
       </w:pPr>
-      <w:hyperlink w:anchor="_Toc518479921" w:history="1">
+      <w:hyperlink w:anchor="_Toc520170034" w:history="1">
         <w:r>
           <w:rPr>
             <w:rStyle w:val="Hyperlink"/>
@@ -2911,7 +2922,7 @@
             <w:noProof/>
             <w:webHidden/>
           </w:rPr>
-          <w:instrText xml:space="preserve"> PAGEREF _Toc518479921 \h </w:instrText>
+          <w:instrText xml:space="preserve"> PAGEREF _Toc520170034 \h </w:instrText>
         </w:r>
         <w:r>
           <w:rPr>
@@ -2931,7 +2942,7 @@
             <w:noProof/>
             <w:webHidden/>
           </w:rPr>
-          <w:t>8</w:t>
+          <w:t>9</w:t>
         </w:r>
         <w:r>
           <w:rPr>
@@ -2953,7 +2964,7 @@
           <w:noProof/>
         </w:rPr>
       </w:pPr>
-      <w:hyperlink w:anchor="_Toc518479922" w:history="1">
+      <w:hyperlink w:anchor="_Toc520170035" w:history="1">
         <w:r>
           <w:rPr>
             <w:rStyle w:val="Hyperlink"/>
@@ -2982,7 +2993,7 @@
             <w:noProof/>
             <w:webHidden/>
           </w:rPr>
-          <w:instrText xml:space="preserve"> PAGEREF _Toc518479922 \h </w:instrText>
+          <w:instrText xml:space="preserve"> PAGEREF _Toc520170035 \h </w:instrText>
         </w:r>
         <w:r>
           <w:rPr>
@@ -3002,7 +3013,7 @@
             <w:noProof/>
             <w:webHidden/>
           </w:rPr>
-          <w:t>8</w:t>
+          <w:t>9</w:t>
         </w:r>
         <w:r>
           <w:rPr>
@@ -3024,7 +3035,7 @@
           <w:noProof/>
         </w:rPr>
       </w:pPr>
-      <w:hyperlink w:anchor="_Toc518479923" w:history="1">
+      <w:hyperlink w:anchor="_Toc520170036" w:history="1">
         <w:r>
           <w:rPr>
             <w:rStyle w:val="Hyperlink"/>
@@ -3053,7 +3064,7 @@
             <w:noProof/>
             <w:webHidden/>
           </w:rPr>
-          <w:instrText xml:space="preserve"> PAGEREF _Toc518479923 \h </w:instrText>
+          <w:instrText xml:space="preserve"> PAGEREF _Toc520170036 \h </w:instrText>
         </w:r>
         <w:r>
           <w:rPr>
@@ -3073,7 +3084,7 @@
             <w:noProof/>
             <w:webHidden/>
           </w:rPr>
-          <w:t>8</w:t>
+          <w:t>10</w:t>
         </w:r>
         <w:r>
           <w:rPr>
@@ -3100,10 +3111,9 @@
         <w:rPr>
           <w:rFonts w:ascii="Times New Roman" w:hAnsi="Times New Roman" w:cs="Times New Roman"/>
         </w:rPr>
-        <w:t>LIST OF TABLES</w:t>
-      </w:r>
-    </w:p>
-    <w:bookmarkStart w:id="0" w:name="_GoBack"/>
+        <w:t>LIST OF FIGURES</w:t>
+      </w:r>
+    </w:p>
     <w:p>
       <w:pPr>
         <w:pStyle w:val="TableofFigures"/>
@@ -3133,7 +3143,7 @@
         </w:rPr>
         <w:fldChar w:fldCharType="separate"/>
       </w:r>
-      <w:hyperlink w:anchor="_Toc518479924" w:history="1">
+      <w:hyperlink w:anchor="_Toc520234888" w:history="1">
         <w:r>
           <w:rPr>
             <w:rStyle w:val="Hyperlink"/>
@@ -3160,7 +3170,7 @@
             <w:noProof/>
             <w:webHidden/>
           </w:rPr>
-          <w:instrText xml:space="preserve"> PAGEREF _Toc518479924 \h </w:instrText>
+          <w:instrText xml:space="preserve"> PAGEREF _Toc520234888 \h </w:instrText>
         </w:r>
         <w:r>
           <w:rPr>
@@ -3180,7 +3190,7 @@
             <w:noProof/>
             <w:webHidden/>
           </w:rPr>
-          <w:t>5</w:t>
+          <w:t>6</w:t>
         </w:r>
         <w:r>
           <w:rPr>
@@ -3202,7 +3212,7 @@
           <w:noProof/>
         </w:rPr>
       </w:pPr>
-      <w:hyperlink w:anchor="_Toc518479925" w:history="1">
+      <w:hyperlink w:anchor="_Toc520234889" w:history="1">
         <w:r>
           <w:rPr>
             <w:rStyle w:val="Hyperlink"/>
@@ -3229,7 +3239,7 @@
             <w:noProof/>
             <w:webHidden/>
           </w:rPr>
-          <w:instrText xml:space="preserve"> PAGEREF _Toc518479925 \h </w:instrText>
+          <w:instrText xml:space="preserve"> PAGEREF _Toc520234889 \h </w:instrText>
         </w:r>
         <w:r>
           <w:rPr>
@@ -3249,7 +3259,7 @@
             <w:noProof/>
             <w:webHidden/>
           </w:rPr>
-          <w:t>6</w:t>
+          <w:t>7</w:t>
         </w:r>
         <w:r>
           <w:rPr>
@@ -3271,13 +3281,13 @@
           <w:noProof/>
         </w:rPr>
       </w:pPr>
-      <w:hyperlink w:anchor="_Toc518479926" w:history="1">
+      <w:hyperlink w:anchor="_Toc520234890" w:history="1">
         <w:r>
           <w:rPr>
             <w:rStyle w:val="Hyperlink"/>
             <w:noProof/>
           </w:rPr>
-          <w:t>Figure 3: Popularity histogram</w:t>
+          <w:t>Figure 3: A time analysis graph</w:t>
         </w:r>
         <w:r>
           <w:rPr>
@@ -3298,7 +3308,7 @@
             <w:noProof/>
             <w:webHidden/>
           </w:rPr>
-          <w:instrText xml:space="preserve"> PAGEREF _Toc518479926 \h </w:instrText>
+          <w:instrText xml:space="preserve"> PAGEREF _Toc520234890 \h </w:instrText>
         </w:r>
         <w:r>
           <w:rPr>
@@ -3318,7 +3328,76 @@
             <w:noProof/>
             <w:webHidden/>
           </w:rPr>
-          <w:t>7</w:t>
+          <w:t>8</w:t>
+        </w:r>
+        <w:r>
+          <w:rPr>
+            <w:noProof/>
+            <w:webHidden/>
+          </w:rPr>
+          <w:fldChar w:fldCharType="end"/>
+        </w:r>
+      </w:hyperlink>
+    </w:p>
+    <w:p>
+      <w:pPr>
+        <w:pStyle w:val="TableofFigures"/>
+        <w:tabs>
+          <w:tab w:val="right" w:leader="dot" w:pos="9350"/>
+        </w:tabs>
+        <w:rPr>
+          <w:rFonts w:eastAsiaTheme="minorEastAsia"/>
+          <w:noProof/>
+        </w:rPr>
+      </w:pPr>
+      <w:hyperlink w:anchor="_Toc520234891" w:history="1">
+        <w:r>
+          <w:rPr>
+            <w:rStyle w:val="Hyperlink"/>
+            <w:noProof/>
+          </w:rPr>
+          <w:t>Figure 4: A word cloud plot</w:t>
+        </w:r>
+        <w:r>
+          <w:rPr>
+            <w:noProof/>
+            <w:webHidden/>
+          </w:rPr>
+          <w:tab/>
+        </w:r>
+        <w:r>
+          <w:rPr>
+            <w:noProof/>
+            <w:webHidden/>
+          </w:rPr>
+          <w:fldChar w:fldCharType="begin"/>
+        </w:r>
+        <w:r>
+          <w:rPr>
+            <w:noProof/>
+            <w:webHidden/>
+          </w:rPr>
+          <w:instrText xml:space="preserve"> PAGEREF _Toc520234891 \h </w:instrText>
+        </w:r>
+        <w:r>
+          <w:rPr>
+            <w:noProof/>
+            <w:webHidden/>
+          </w:rPr>
+        </w:r>
+        <w:r>
+          <w:rPr>
+            <w:noProof/>
+            <w:webHidden/>
+          </w:rPr>
+          <w:fldChar w:fldCharType="separate"/>
+        </w:r>
+        <w:r>
+          <w:rPr>
+            <w:noProof/>
+            <w:webHidden/>
+          </w:rPr>
+          <w:t>8</w:t>
         </w:r>
         <w:r>
           <w:rPr>
@@ -3360,8 +3439,7 @@
           <w:b/>
         </w:rPr>
       </w:pPr>
-      <w:bookmarkStart w:id="1" w:name="_Toc518479898"/>
-      <w:bookmarkEnd w:id="0"/>
+      <w:bookmarkStart w:id="1" w:name="_Toc520170011"/>
       <w:r>
         <w:rPr>
           <w:rFonts w:ascii="Times New Roman" w:hAnsi="Times New Roman" w:cs="Times New Roman"/>
@@ -3380,7 +3458,7 @@
           <w:b/>
         </w:rPr>
       </w:pPr>
-      <w:bookmarkStart w:id="2" w:name="_Toc518479899"/>
+      <w:bookmarkStart w:id="2" w:name="_Toc520170012"/>
       <w:r>
         <w:rPr>
           <w:rFonts w:ascii="Times New Roman" w:hAnsi="Times New Roman" w:cs="Times New Roman"/>
@@ -3413,7 +3491,19 @@
         <w:rPr>
           <w:rFonts w:ascii="Times New Roman" w:hAnsi="Times New Roman" w:cs="Times New Roman"/>
         </w:rPr>
-        <w:t>s document is to provide a complete description of all functions and specifications of an onlin</w:t>
+        <w:t>s document is to provide a complete description of all funct</w:t>
+      </w:r>
+      <w:r>
+        <w:rPr>
+          <w:rFonts w:ascii="Times New Roman" w:hAnsi="Times New Roman" w:cs="Times New Roman"/>
+        </w:rPr>
+        <w:t>ions and specifications of an off</w:t>
+      </w:r>
+      <w:r>
+        <w:rPr>
+          <w:rFonts w:ascii="Times New Roman" w:hAnsi="Times New Roman" w:cs="Times New Roman"/>
+        </w:rPr>
+        <w:t>lin</w:t>
       </w:r>
       <w:r>
         <w:rPr>
@@ -3442,7 +3532,7 @@
           <w:b/>
         </w:rPr>
       </w:pPr>
-      <w:bookmarkStart w:id="3" w:name="_Toc518479900"/>
+      <w:bookmarkStart w:id="3" w:name="_Toc520170013"/>
       <w:r>
         <w:rPr>
           <w:b/>
@@ -3490,7 +3580,7 @@
           <w:b/>
         </w:rPr>
       </w:pPr>
-      <w:bookmarkStart w:id="4" w:name="_Toc518479901"/>
+      <w:bookmarkStart w:id="4" w:name="_Toc520170014"/>
       <w:r>
         <w:rPr>
           <w:rFonts w:ascii="Times New Roman" w:hAnsi="Times New Roman" w:cs="Times New Roman"/>
@@ -3553,7 +3643,7 @@
           <w:b/>
         </w:rPr>
       </w:pPr>
-      <w:bookmarkStart w:id="5" w:name="_Toc518479902"/>
+      <w:bookmarkStart w:id="5" w:name="_Toc520170015"/>
       <w:r>
         <w:rPr>
           <w:rFonts w:ascii="Times New Roman" w:hAnsi="Times New Roman" w:cs="Times New Roman"/>
@@ -3725,7 +3815,7 @@
           <w:b/>
         </w:rPr>
       </w:pPr>
-      <w:bookmarkStart w:id="6" w:name="_Toc518479903"/>
+      <w:bookmarkStart w:id="6" w:name="_Toc520170016"/>
       <w:r>
         <w:rPr>
           <w:rFonts w:ascii="Times New Roman" w:hAnsi="Times New Roman" w:cs="Times New Roman"/>
@@ -3926,7 +4016,7 @@
           <w:b/>
         </w:rPr>
       </w:pPr>
-      <w:bookmarkStart w:id="7" w:name="_Toc518479904"/>
+      <w:bookmarkStart w:id="7" w:name="_Toc520170017"/>
       <w:r>
         <w:rPr>
           <w:rFonts w:ascii="Times New Roman" w:hAnsi="Times New Roman" w:cs="Times New Roman"/>
@@ -3944,7 +4034,7 @@
           <w:b/>
         </w:rPr>
       </w:pPr>
-      <w:bookmarkStart w:id="8" w:name="_Toc518479905"/>
+      <w:bookmarkStart w:id="8" w:name="_Toc520170018"/>
       <w:r>
         <w:rPr>
           <w:rFonts w:ascii="Times New Roman" w:hAnsi="Times New Roman" w:cs="Times New Roman"/>
@@ -4001,7 +4091,31 @@
         <w:rPr>
           <w:rFonts w:ascii="Times New Roman" w:hAnsi="Times New Roman" w:cs="Times New Roman"/>
         </w:rPr>
-        <w:t xml:space="preserve"> uses the internet to fetch and display</w:t>
+        <w:t xml:space="preserve"> </w:t>
+      </w:r>
+      <w:r>
+        <w:rPr>
+          <w:rFonts w:ascii="Times New Roman" w:hAnsi="Times New Roman" w:cs="Times New Roman"/>
+        </w:rPr>
+        <w:t>fetch</w:t>
+      </w:r>
+      <w:r>
+        <w:rPr>
+          <w:rFonts w:ascii="Times New Roman" w:hAnsi="Times New Roman" w:cs="Times New Roman"/>
+        </w:rPr>
+        <w:t>es</w:t>
+      </w:r>
+      <w:r>
+        <w:rPr>
+          <w:rFonts w:ascii="Times New Roman" w:hAnsi="Times New Roman" w:cs="Times New Roman"/>
+        </w:rPr>
+        <w:t xml:space="preserve"> and display</w:t>
+      </w:r>
+      <w:r>
+        <w:rPr>
+          <w:rFonts w:ascii="Times New Roman" w:hAnsi="Times New Roman" w:cs="Times New Roman"/>
+        </w:rPr>
+        <w:t>s</w:t>
       </w:r>
       <w:r>
         <w:rPr>
@@ -4141,7 +4255,13 @@
         <w:rPr>
           <w:rFonts w:ascii="Times New Roman" w:hAnsi="Times New Roman" w:cs="Times New Roman"/>
         </w:rPr>
-        <w:t>Video remarks: Includes comment count, likes, views, dislikes</w:t>
+        <w:t>Video opinions</w:t>
+      </w:r>
+      <w:r>
+        <w:rPr>
+          <w:rFonts w:ascii="Times New Roman" w:hAnsi="Times New Roman" w:cs="Times New Roman"/>
+        </w:rPr>
+        <w:t>: Includes comment count, likes, views, dislikes</w:t>
       </w:r>
       <w:r>
         <w:rPr>
@@ -4169,12 +4289,6 @@
           <w:rFonts w:ascii="Times New Roman" w:hAnsi="Times New Roman" w:cs="Times New Roman"/>
         </w:rPr>
       </w:pPr>
-      <w:r>
-        <w:rPr>
-          <w:rFonts w:ascii="Times New Roman" w:hAnsi="Times New Roman" w:cs="Times New Roman"/>
-        </w:rPr>
-        <w:t>Our system interacts with the YouTube API in order to ease the process of getting statistics.</w:t>
-      </w:r>
     </w:p>
     <w:p>
       <w:pPr>
@@ -4198,7 +4312,7 @@
           <w:b/>
         </w:rPr>
       </w:pPr>
-      <w:bookmarkStart w:id="9" w:name="_Toc518479906"/>
+      <w:bookmarkStart w:id="9" w:name="_Toc520170019"/>
       <w:r>
         <w:rPr>
           <w:rFonts w:ascii="Times New Roman" w:hAnsi="Times New Roman" w:cs="Times New Roman"/>
@@ -4231,72 +4345,230 @@
         <w:rPr>
           <w:rFonts w:ascii="Times New Roman" w:hAnsi="Times New Roman" w:cs="Times New Roman"/>
         </w:rPr>
-        <w:t xml:space="preserve"> will prompt the user to request for popular and non-popular videos for a given region.</w:t>
-      </w:r>
-    </w:p>
-    <w:p>
-      <w:pPr>
-        <w:rPr>
-          <w:rFonts w:ascii="Times New Roman" w:hAnsi="Times New Roman" w:cs="Times New Roman"/>
-        </w:rPr>
-      </w:pPr>
-      <w:r>
-        <w:rPr>
-          <w:rFonts w:ascii="Times New Roman" w:hAnsi="Times New Roman" w:cs="Times New Roman"/>
-        </w:rPr>
-        <w:t>It will display the popular and non-popular videos for a given region.</w:t>
-      </w:r>
-    </w:p>
-    <w:p>
-      <w:pPr>
-        <w:rPr>
-          <w:rFonts w:ascii="Times New Roman" w:hAnsi="Times New Roman" w:cs="Times New Roman"/>
-        </w:rPr>
-      </w:pPr>
-      <w:r>
-        <w:rPr>
-          <w:rFonts w:ascii="Times New Roman" w:hAnsi="Times New Roman" w:cs="Times New Roman"/>
-        </w:rPr>
-        <w:t>It will prompt the user to request for categorical reports.</w:t>
-      </w:r>
-    </w:p>
-    <w:p>
-      <w:pPr>
-        <w:rPr>
-          <w:rFonts w:ascii="Times New Roman" w:hAnsi="Times New Roman" w:cs="Times New Roman"/>
-        </w:rPr>
-      </w:pPr>
-      <w:r>
-        <w:rPr>
-          <w:rFonts w:ascii="Times New Roman" w:hAnsi="Times New Roman" w:cs="Times New Roman"/>
-        </w:rPr>
-        <w:t>It will display categorical reports.</w:t>
-      </w:r>
-    </w:p>
-    <w:p>
-      <w:pPr>
-        <w:rPr>
-          <w:rFonts w:ascii="Times New Roman" w:hAnsi="Times New Roman" w:cs="Times New Roman"/>
-        </w:rPr>
-      </w:pPr>
-      <w:r>
-        <w:rPr>
-          <w:rFonts w:ascii="Times New Roman" w:hAnsi="Times New Roman" w:cs="Times New Roman"/>
-        </w:rPr>
-        <w:t>It will prompt the user to request for general reports for various channels over a certain period of time.</w:t>
-      </w:r>
-    </w:p>
-    <w:p>
-      <w:pPr>
-        <w:rPr>
-          <w:rFonts w:ascii="Times New Roman" w:hAnsi="Times New Roman" w:cs="Times New Roman"/>
-        </w:rPr>
-      </w:pPr>
-      <w:r>
-        <w:rPr>
-          <w:rFonts w:ascii="Times New Roman" w:hAnsi="Times New Roman" w:cs="Times New Roman"/>
-        </w:rPr>
-        <w:t>It will display general reports for every region and overall.</w:t>
+        <w:t xml:space="preserve"> will prompt the user to req</w:t>
+      </w:r>
+      <w:r>
+        <w:rPr>
+          <w:rFonts w:ascii="Times New Roman" w:hAnsi="Times New Roman" w:cs="Times New Roman"/>
+        </w:rPr>
+        <w:t>uest for popularity reports</w:t>
+      </w:r>
+      <w:r>
+        <w:rPr>
+          <w:rFonts w:ascii="Times New Roman" w:hAnsi="Times New Roman" w:cs="Times New Roman"/>
+        </w:rPr>
+        <w:t xml:space="preserve"> for a given region.</w:t>
+      </w:r>
+    </w:p>
+    <w:p>
+      <w:pPr>
+        <w:rPr>
+          <w:rFonts w:ascii="Times New Roman" w:hAnsi="Times New Roman" w:cs="Times New Roman"/>
+        </w:rPr>
+      </w:pPr>
+      <w:r>
+        <w:rPr>
+          <w:rFonts w:ascii="Times New Roman" w:hAnsi="Times New Roman" w:cs="Times New Roman"/>
+        </w:rPr>
+        <w:t>It will</w:t>
+      </w:r>
+      <w:r>
+        <w:rPr>
+          <w:rFonts w:ascii="Times New Roman" w:hAnsi="Times New Roman" w:cs="Times New Roman"/>
+        </w:rPr>
+        <w:t xml:space="preserve"> classify popular videos through their likes and</w:t>
+      </w:r>
+      <w:r>
+        <w:rPr>
+          <w:rFonts w:ascii="Times New Roman" w:hAnsi="Times New Roman" w:cs="Times New Roman"/>
+        </w:rPr>
+        <w:t xml:space="preserve"> display the popularity graphs</w:t>
+      </w:r>
+      <w:r>
+        <w:rPr>
+          <w:rFonts w:ascii="Times New Roman" w:hAnsi="Times New Roman" w:cs="Times New Roman"/>
+        </w:rPr>
+        <w:t xml:space="preserve"> for a given region.</w:t>
+      </w:r>
+    </w:p>
+    <w:p>
+      <w:pPr>
+        <w:rPr>
+          <w:rFonts w:ascii="Times New Roman" w:hAnsi="Times New Roman" w:cs="Times New Roman"/>
+        </w:rPr>
+      </w:pPr>
+      <w:r>
+        <w:rPr>
+          <w:rFonts w:ascii="Times New Roman" w:hAnsi="Times New Roman" w:cs="Times New Roman"/>
+        </w:rPr>
+        <w:t xml:space="preserve">It will prompt the user to </w:t>
+      </w:r>
+      <w:r>
+        <w:rPr>
+          <w:rFonts w:ascii="Times New Roman" w:hAnsi="Times New Roman" w:cs="Times New Roman"/>
+        </w:rPr>
+        <w:t>request for time analysis reports</w:t>
+      </w:r>
+    </w:p>
+    <w:p>
+      <w:pPr>
+        <w:rPr>
+          <w:rFonts w:ascii="Times New Roman" w:hAnsi="Times New Roman" w:cs="Times New Roman"/>
+        </w:rPr>
+      </w:pPr>
+      <w:r>
+        <w:rPr>
+          <w:rFonts w:ascii="Times New Roman" w:hAnsi="Times New Roman" w:cs="Times New Roman"/>
+        </w:rPr>
+        <w:t>It will</w:t>
+      </w:r>
+      <w:r>
+        <w:rPr>
+          <w:rFonts w:ascii="Times New Roman" w:hAnsi="Times New Roman" w:cs="Times New Roman"/>
+        </w:rPr>
+        <w:t xml:space="preserve"> calculate difference between trending date and publish time of a video then</w:t>
+      </w:r>
+      <w:r>
+        <w:rPr>
+          <w:rFonts w:ascii="Times New Roman" w:hAnsi="Times New Roman" w:cs="Times New Roman"/>
+        </w:rPr>
+        <w:t xml:space="preserve"> display time analysis</w:t>
+      </w:r>
+      <w:r>
+        <w:rPr>
+          <w:rFonts w:ascii="Times New Roman" w:hAnsi="Times New Roman" w:cs="Times New Roman"/>
+        </w:rPr>
+        <w:t xml:space="preserve"> reports.</w:t>
+      </w:r>
+    </w:p>
+    <w:p>
+      <w:pPr>
+        <w:rPr>
+          <w:rFonts w:ascii="Times New Roman" w:hAnsi="Times New Roman" w:cs="Times New Roman"/>
+        </w:rPr>
+      </w:pPr>
+      <w:r>
+        <w:rPr>
+          <w:rFonts w:ascii="Times New Roman" w:hAnsi="Times New Roman" w:cs="Times New Roman"/>
+        </w:rPr>
+        <w:t>It will prompt the us</w:t>
+      </w:r>
+      <w:r>
+        <w:rPr>
+          <w:rFonts w:ascii="Times New Roman" w:hAnsi="Times New Roman" w:cs="Times New Roman"/>
+        </w:rPr>
+        <w:t>er to request for sentiment analysi</w:t>
+      </w:r>
+      <w:r>
+        <w:rPr>
+          <w:rFonts w:ascii="Times New Roman" w:hAnsi="Times New Roman" w:cs="Times New Roman"/>
+        </w:rPr>
+        <w:t>s</w:t>
+      </w:r>
+      <w:r>
+        <w:rPr>
+          <w:rFonts w:ascii="Times New Roman" w:hAnsi="Times New Roman" w:cs="Times New Roman"/>
+        </w:rPr>
+        <w:t xml:space="preserve"> reports for </w:t>
+      </w:r>
+      <w:r>
+        <w:rPr>
+          <w:rFonts w:ascii="Times New Roman" w:hAnsi="Times New Roman" w:cs="Times New Roman"/>
+        </w:rPr>
+        <w:t>a certain period of time.</w:t>
+      </w:r>
+    </w:p>
+    <w:p>
+      <w:pPr>
+        <w:rPr>
+          <w:rFonts w:ascii="Times New Roman" w:hAnsi="Times New Roman" w:cs="Times New Roman"/>
+        </w:rPr>
+      </w:pPr>
+      <w:r>
+        <w:rPr>
+          <w:rFonts w:ascii="Times New Roman" w:hAnsi="Times New Roman" w:cs="Times New Roman"/>
+        </w:rPr>
+        <w:t>It will</w:t>
+      </w:r>
+      <w:r>
+        <w:rPr>
+          <w:rFonts w:ascii="Times New Roman" w:hAnsi="Times New Roman" w:cs="Times New Roman"/>
+        </w:rPr>
+        <w:t xml:space="preserve"> calculate average likes and dislikes and ratios of likes to dislikes and</w:t>
+      </w:r>
+      <w:r>
+        <w:rPr>
+          <w:rFonts w:ascii="Times New Roman" w:hAnsi="Times New Roman" w:cs="Times New Roman"/>
+        </w:rPr>
+        <w:t xml:space="preserve"> displ</w:t>
+      </w:r>
+      <w:r>
+        <w:rPr>
+          <w:rFonts w:ascii="Times New Roman" w:hAnsi="Times New Roman" w:cs="Times New Roman"/>
+        </w:rPr>
+        <w:t>ay sentiment analysis</w:t>
+      </w:r>
+      <w:r>
+        <w:rPr>
+          <w:rFonts w:ascii="Times New Roman" w:hAnsi="Times New Roman" w:cs="Times New Roman"/>
+        </w:rPr>
+        <w:t xml:space="preserve"> repo</w:t>
+      </w:r>
+      <w:r>
+        <w:rPr>
+          <w:rFonts w:ascii="Times New Roman" w:hAnsi="Times New Roman" w:cs="Times New Roman"/>
+        </w:rPr>
+        <w:t>rts for every region</w:t>
+      </w:r>
+      <w:r>
+        <w:rPr>
+          <w:rFonts w:ascii="Times New Roman" w:hAnsi="Times New Roman" w:cs="Times New Roman"/>
+        </w:rPr>
+        <w:t>.</w:t>
+      </w:r>
+    </w:p>
+    <w:p>
+      <w:pPr>
+        <w:rPr>
+          <w:rFonts w:ascii="Times New Roman" w:hAnsi="Times New Roman" w:cs="Times New Roman"/>
+        </w:rPr>
+      </w:pPr>
+      <w:r>
+        <w:rPr>
+          <w:rFonts w:ascii="Times New Roman" w:hAnsi="Times New Roman" w:cs="Times New Roman"/>
+        </w:rPr>
+        <w:t>It will prompt the user to request for statistical and relation visualizations.</w:t>
+      </w:r>
+    </w:p>
+    <w:p>
+      <w:pPr>
+        <w:rPr>
+          <w:rFonts w:ascii="Times New Roman" w:hAnsi="Times New Roman" w:cs="Times New Roman"/>
+        </w:rPr>
+      </w:pPr>
+      <w:r>
+        <w:rPr>
+          <w:rFonts w:ascii="Times New Roman" w:hAnsi="Times New Roman" w:cs="Times New Roman"/>
+        </w:rPr>
+        <w:t>It will</w:t>
+      </w:r>
+      <w:r>
+        <w:rPr>
+          <w:rFonts w:ascii="Times New Roman" w:hAnsi="Times New Roman" w:cs="Times New Roman"/>
+        </w:rPr>
+        <w:t xml:space="preserve"> extract data from the data set and</w:t>
+      </w:r>
+      <w:r>
+        <w:rPr>
+          <w:rFonts w:ascii="Times New Roman" w:hAnsi="Times New Roman" w:cs="Times New Roman"/>
+        </w:rPr>
+        <w:t xml:space="preserve"> display the respective plots</w:t>
+      </w:r>
+      <w:r>
+        <w:rPr>
+          <w:rFonts w:ascii="Times New Roman" w:hAnsi="Times New Roman" w:cs="Times New Roman"/>
+        </w:rPr>
+        <w:t>.</w:t>
       </w:r>
     </w:p>
     <w:p>
@@ -4329,6 +4601,303 @@
           <w:rFonts w:ascii="Times New Roman" w:hAnsi="Times New Roman" w:cs="Times New Roman"/>
         </w:rPr>
       </w:pPr>
+    </w:p>
+    <w:p>
+      <w:pPr>
+        <w:pStyle w:val="ListParagraph"/>
+        <w:jc w:val="center"/>
+        <w:rPr>
+          <w:rFonts w:ascii="Times New Roman" w:hAnsi="Times New Roman" w:cs="Times New Roman"/>
+        </w:rPr>
+      </w:pPr>
+    </w:p>
+    <w:p>
+      <w:pPr>
+        <w:pStyle w:val="ListParagraph"/>
+        <w:jc w:val="center"/>
+        <w:rPr>
+          <w:rFonts w:ascii="Times New Roman" w:hAnsi="Times New Roman" w:cs="Times New Roman"/>
+        </w:rPr>
+      </w:pPr>
+    </w:p>
+    <w:p>
+      <w:pPr>
+        <w:pStyle w:val="ListParagraph"/>
+        <w:jc w:val="center"/>
+        <w:rPr>
+          <w:rFonts w:ascii="Times New Roman" w:hAnsi="Times New Roman" w:cs="Times New Roman"/>
+        </w:rPr>
+      </w:pPr>
+    </w:p>
+    <w:p>
+      <w:pPr>
+        <w:pStyle w:val="ListParagraph"/>
+        <w:jc w:val="center"/>
+        <w:rPr>
+          <w:rFonts w:ascii="Times New Roman" w:hAnsi="Times New Roman" w:cs="Times New Roman"/>
+        </w:rPr>
+      </w:pPr>
+    </w:p>
+    <w:p>
+      <w:pPr>
+        <w:pStyle w:val="ListParagraph"/>
+        <w:jc w:val="center"/>
+        <w:rPr>
+          <w:rFonts w:ascii="Times New Roman" w:hAnsi="Times New Roman" w:cs="Times New Roman"/>
+        </w:rPr>
+      </w:pPr>
+    </w:p>
+    <w:p>
+      <w:pPr>
+        <w:pStyle w:val="ListParagraph"/>
+        <w:jc w:val="center"/>
+        <w:rPr>
+          <w:rFonts w:ascii="Times New Roman" w:hAnsi="Times New Roman" w:cs="Times New Roman"/>
+        </w:rPr>
+      </w:pPr>
+    </w:p>
+    <w:p>
+      <w:pPr>
+        <w:pStyle w:val="ListParagraph"/>
+        <w:jc w:val="center"/>
+        <w:rPr>
+          <w:rFonts w:ascii="Times New Roman" w:hAnsi="Times New Roman" w:cs="Times New Roman"/>
+        </w:rPr>
+      </w:pPr>
+    </w:p>
+    <w:p>
+      <w:pPr>
+        <w:pStyle w:val="ListParagraph"/>
+        <w:jc w:val="center"/>
+        <w:rPr>
+          <w:rFonts w:ascii="Times New Roman" w:hAnsi="Times New Roman" w:cs="Times New Roman"/>
+        </w:rPr>
+      </w:pPr>
+    </w:p>
+    <w:p>
+      <w:pPr>
+        <w:pStyle w:val="ListParagraph"/>
+        <w:jc w:val="center"/>
+        <w:rPr>
+          <w:rFonts w:ascii="Times New Roman" w:hAnsi="Times New Roman" w:cs="Times New Roman"/>
+        </w:rPr>
+      </w:pPr>
+    </w:p>
+    <w:p>
+      <w:pPr>
+        <w:pStyle w:val="ListParagraph"/>
+        <w:jc w:val="center"/>
+        <w:rPr>
+          <w:rFonts w:ascii="Times New Roman" w:hAnsi="Times New Roman" w:cs="Times New Roman"/>
+        </w:rPr>
+      </w:pPr>
+    </w:p>
+    <w:p>
+      <w:pPr>
+        <w:pStyle w:val="ListParagraph"/>
+        <w:jc w:val="center"/>
+        <w:rPr>
+          <w:rFonts w:ascii="Times New Roman" w:hAnsi="Times New Roman" w:cs="Times New Roman"/>
+        </w:rPr>
+      </w:pPr>
+    </w:p>
+    <w:p>
+      <w:pPr>
+        <w:pStyle w:val="ListParagraph"/>
+        <w:jc w:val="center"/>
+        <w:rPr>
+          <w:rFonts w:ascii="Times New Roman" w:hAnsi="Times New Roman" w:cs="Times New Roman"/>
+        </w:rPr>
+      </w:pPr>
+    </w:p>
+    <w:p>
+      <w:pPr>
+        <w:pStyle w:val="ListParagraph"/>
+        <w:jc w:val="center"/>
+        <w:rPr>
+          <w:rFonts w:ascii="Times New Roman" w:hAnsi="Times New Roman" w:cs="Times New Roman"/>
+        </w:rPr>
+      </w:pPr>
+    </w:p>
+    <w:p>
+      <w:pPr>
+        <w:pStyle w:val="ListParagraph"/>
+        <w:jc w:val="center"/>
+        <w:rPr>
+          <w:rFonts w:ascii="Times New Roman" w:hAnsi="Times New Roman" w:cs="Times New Roman"/>
+        </w:rPr>
+      </w:pPr>
+    </w:p>
+    <w:p>
+      <w:pPr>
+        <w:pStyle w:val="ListParagraph"/>
+        <w:jc w:val="center"/>
+        <w:rPr>
+          <w:rFonts w:ascii="Times New Roman" w:hAnsi="Times New Roman" w:cs="Times New Roman"/>
+        </w:rPr>
+      </w:pPr>
+    </w:p>
+    <w:p>
+      <w:pPr>
+        <w:pStyle w:val="ListParagraph"/>
+        <w:jc w:val="center"/>
+        <w:rPr>
+          <w:rFonts w:ascii="Times New Roman" w:hAnsi="Times New Roman" w:cs="Times New Roman"/>
+        </w:rPr>
+      </w:pPr>
+    </w:p>
+    <w:p>
+      <w:pPr>
+        <w:pStyle w:val="ListParagraph"/>
+        <w:jc w:val="center"/>
+        <w:rPr>
+          <w:rFonts w:ascii="Times New Roman" w:hAnsi="Times New Roman" w:cs="Times New Roman"/>
+        </w:rPr>
+      </w:pPr>
+    </w:p>
+    <w:p>
+      <w:pPr>
+        <w:pStyle w:val="ListParagraph"/>
+        <w:jc w:val="center"/>
+        <w:rPr>
+          <w:rFonts w:ascii="Times New Roman" w:hAnsi="Times New Roman" w:cs="Times New Roman"/>
+        </w:rPr>
+      </w:pPr>
+    </w:p>
+    <w:p>
+      <w:pPr>
+        <w:pStyle w:val="ListParagraph"/>
+        <w:jc w:val="center"/>
+        <w:rPr>
+          <w:rFonts w:ascii="Times New Roman" w:hAnsi="Times New Roman" w:cs="Times New Roman"/>
+        </w:rPr>
+      </w:pPr>
+    </w:p>
+    <w:p>
+      <w:pPr>
+        <w:pStyle w:val="ListParagraph"/>
+        <w:jc w:val="center"/>
+        <w:rPr>
+          <w:rFonts w:ascii="Times New Roman" w:hAnsi="Times New Roman" w:cs="Times New Roman"/>
+        </w:rPr>
+      </w:pPr>
+    </w:p>
+    <w:p>
+      <w:pPr>
+        <w:pStyle w:val="ListParagraph"/>
+        <w:jc w:val="center"/>
+        <w:rPr>
+          <w:rFonts w:ascii="Times New Roman" w:hAnsi="Times New Roman" w:cs="Times New Roman"/>
+        </w:rPr>
+      </w:pPr>
+    </w:p>
+    <w:p>
+      <w:pPr>
+        <w:pStyle w:val="ListParagraph"/>
+        <w:jc w:val="center"/>
+        <w:rPr>
+          <w:rFonts w:ascii="Times New Roman" w:hAnsi="Times New Roman" w:cs="Times New Roman"/>
+        </w:rPr>
+      </w:pPr>
+    </w:p>
+    <w:p>
+      <w:pPr>
+        <w:pStyle w:val="ListParagraph"/>
+        <w:jc w:val="center"/>
+        <w:rPr>
+          <w:rFonts w:ascii="Times New Roman" w:hAnsi="Times New Roman" w:cs="Times New Roman"/>
+        </w:rPr>
+      </w:pPr>
+    </w:p>
+    <w:p>
+      <w:pPr>
+        <w:pStyle w:val="ListParagraph"/>
+        <w:jc w:val="center"/>
+        <w:rPr>
+          <w:rFonts w:ascii="Times New Roman" w:hAnsi="Times New Roman" w:cs="Times New Roman"/>
+        </w:rPr>
+      </w:pPr>
+    </w:p>
+    <w:p>
+      <w:pPr>
+        <w:pStyle w:val="ListParagraph"/>
+        <w:jc w:val="center"/>
+        <w:rPr>
+          <w:rFonts w:ascii="Times New Roman" w:hAnsi="Times New Roman" w:cs="Times New Roman"/>
+        </w:rPr>
+      </w:pPr>
+    </w:p>
+    <w:p>
+      <w:pPr>
+        <w:pStyle w:val="ListParagraph"/>
+        <w:jc w:val="center"/>
+        <w:rPr>
+          <w:rFonts w:ascii="Times New Roman" w:hAnsi="Times New Roman" w:cs="Times New Roman"/>
+        </w:rPr>
+      </w:pPr>
+    </w:p>
+    <w:p>
+      <w:pPr>
+        <w:pStyle w:val="ListParagraph"/>
+        <w:jc w:val="center"/>
+        <w:rPr>
+          <w:rFonts w:ascii="Times New Roman" w:hAnsi="Times New Roman" w:cs="Times New Roman"/>
+        </w:rPr>
+      </w:pPr>
+    </w:p>
+    <w:p>
+      <w:pPr>
+        <w:pStyle w:val="ListParagraph"/>
+        <w:jc w:val="center"/>
+        <w:rPr>
+          <w:rFonts w:ascii="Times New Roman" w:hAnsi="Times New Roman" w:cs="Times New Roman"/>
+        </w:rPr>
+      </w:pPr>
+    </w:p>
+    <w:p>
+      <w:pPr>
+        <w:pStyle w:val="ListParagraph"/>
+        <w:jc w:val="center"/>
+        <w:rPr>
+          <w:rFonts w:ascii="Times New Roman" w:hAnsi="Times New Roman" w:cs="Times New Roman"/>
+        </w:rPr>
+      </w:pPr>
+    </w:p>
+    <w:p>
+      <w:pPr>
+        <w:pStyle w:val="ListParagraph"/>
+        <w:jc w:val="center"/>
+        <w:rPr>
+          <w:rFonts w:ascii="Times New Roman" w:hAnsi="Times New Roman" w:cs="Times New Roman"/>
+        </w:rPr>
+      </w:pPr>
+    </w:p>
+    <w:p>
+      <w:pPr>
+        <w:pStyle w:val="ListParagraph"/>
+        <w:jc w:val="center"/>
+        <w:rPr>
+          <w:rFonts w:ascii="Times New Roman" w:hAnsi="Times New Roman" w:cs="Times New Roman"/>
+        </w:rPr>
+      </w:pPr>
+    </w:p>
+    <w:p>
+      <w:pPr>
+        <w:pStyle w:val="ListParagraph"/>
+        <w:jc w:val="center"/>
+        <w:rPr>
+          <w:rFonts w:ascii="Times New Roman" w:hAnsi="Times New Roman" w:cs="Times New Roman"/>
+        </w:rPr>
+      </w:pPr>
+    </w:p>
+    <w:p>
+      <w:pPr>
+        <w:pStyle w:val="ListParagraph"/>
+        <w:jc w:val="center"/>
+        <w:rPr>
+          <w:rFonts w:ascii="Times New Roman" w:hAnsi="Times New Roman" w:cs="Times New Roman"/>
+        </w:rPr>
+      </w:pPr>
       <w:r>
         <w:rPr>
           <w:rFonts w:ascii="Times New Roman" w:hAnsi="Times New Roman" w:cs="Times New Roman"/>
@@ -4343,14 +4912,13 @@
       <w:bookmarkStart w:id="10" w:name="_Toc518353517"/>
       <w:r>
         <w:rPr>
-          <w:rFonts w:ascii="Times New Roman" w:hAnsi="Times New Roman" w:cs="Times New Roman"/>
           <w:noProof/>
         </w:rPr>
         <w:drawing>
-          <wp:inline distT="0" distB="0" distL="0" distR="0" wp14:anchorId="7ADF64E7" wp14:editId="672EE322">
-            <wp:extent cx="3890645" cy="4373880"/>
-            <wp:effectExtent l="0" t="0" r="0" b="7620"/>
-            <wp:docPr id="1" name="Picture 1" descr="H:\level_0.png"/>
+          <wp:inline distT="0" distB="0" distL="0" distR="0">
+            <wp:extent cx="5943600" cy="7230454"/>
+            <wp:effectExtent l="0" t="0" r="0" b="8890"/>
+            <wp:docPr id="4" name="Picture 4" descr="C:\Users\DIANA\Desktop\recess 2\DIAGRAMS\CONTEXT.jpg"/>
             <wp:cNvGraphicFramePr>
               <a:graphicFrameLocks xmlns:a="http://schemas.openxmlformats.org/drawingml/2006/main" noChangeAspect="1"/>
             </wp:cNvGraphicFramePr>
@@ -4358,7 +4926,7 @@
               <a:graphicData uri="http://schemas.openxmlformats.org/drawingml/2006/picture">
                 <pic:pic xmlns:pic="http://schemas.openxmlformats.org/drawingml/2006/picture">
                   <pic:nvPicPr>
-                    <pic:cNvPr id="0" name="Picture 1" descr="H:\level_0.png"/>
+                    <pic:cNvPr id="0" name="Picture 1" descr="C:\Users\DIANA\Desktop\recess 2\DIAGRAMS\CONTEXT.jpg"/>
                     <pic:cNvPicPr>
                       <a:picLocks noChangeAspect="1" noChangeArrowheads="1"/>
                     </pic:cNvPicPr>
@@ -4379,7 +4947,7 @@
                   <pic:spPr bwMode="auto">
                     <a:xfrm>
                       <a:off x="0" y="0"/>
-                      <a:ext cx="3890645" cy="4373880"/>
+                      <a:ext cx="5943600" cy="7230454"/>
                     </a:xfrm>
                     <a:prstGeom prst="rect">
                       <a:avLst/>
@@ -4403,7 +4971,7 @@
           <w:rFonts w:ascii="Times New Roman" w:hAnsi="Times New Roman" w:cs="Times New Roman"/>
         </w:rPr>
       </w:pPr>
-      <w:bookmarkStart w:id="11" w:name="_Toc518479924"/>
+      <w:bookmarkStart w:id="11" w:name="_Toc520234888"/>
       <w:r>
         <w:t xml:space="preserve">Figure </w:t>
       </w:r>
@@ -4429,12 +4997,13 @@
           <w:b/>
         </w:rPr>
       </w:pPr>
-      <w:bookmarkStart w:id="12" w:name="_Toc518479907"/>
-      <w:r>
-        <w:rPr>
-          <w:rFonts w:ascii="Times New Roman" w:hAnsi="Times New Roman" w:cs="Times New Roman"/>
-          <w:b/>
-        </w:rPr>
+      <w:bookmarkStart w:id="12" w:name="_Toc520170020"/>
+      <w:r>
+        <w:rPr>
+          <w:rFonts w:ascii="Times New Roman" w:hAnsi="Times New Roman" w:cs="Times New Roman"/>
+          <w:b/>
+        </w:rPr>
+        <w:lastRenderedPageBreak/>
         <w:t xml:space="preserve">2.3 </w:t>
       </w:r>
       <w:r>
@@ -4474,7 +5043,13 @@
         <w:rPr>
           <w:rFonts w:ascii="Times New Roman" w:hAnsi="Times New Roman" w:cs="Times New Roman"/>
         </w:rPr>
-        <w:t>Both these user classes are very important for this product though YouTube management will interface with it more.</w:t>
+        <w:t>Both these user classes are very important for this pr</w:t>
+      </w:r>
+      <w:r>
+        <w:rPr>
+          <w:rFonts w:ascii="Times New Roman" w:hAnsi="Times New Roman" w:cs="Times New Roman"/>
+        </w:rPr>
+        <w:t>oduct though it is more informative for channel owners.</w:t>
       </w:r>
     </w:p>
     <w:p>
@@ -4485,13 +5060,12 @@
           <w:b/>
         </w:rPr>
       </w:pPr>
-      <w:bookmarkStart w:id="13" w:name="_Toc518479908"/>
-      <w:r>
-        <w:rPr>
-          <w:rFonts w:ascii="Times New Roman" w:hAnsi="Times New Roman" w:cs="Times New Roman"/>
-          <w:b/>
-        </w:rPr>
-        <w:lastRenderedPageBreak/>
+      <w:bookmarkStart w:id="13" w:name="_Toc520170021"/>
+      <w:r>
+        <w:rPr>
+          <w:rFonts w:ascii="Times New Roman" w:hAnsi="Times New Roman" w:cs="Times New Roman"/>
+          <w:b/>
+        </w:rPr>
         <w:t xml:space="preserve">2.4 </w:t>
       </w:r>
       <w:r>
@@ -4543,7 +5117,7 @@
           <w:b/>
         </w:rPr>
       </w:pPr>
-      <w:bookmarkStart w:id="14" w:name="_Toc518479909"/>
+      <w:bookmarkStart w:id="14" w:name="_Toc520170022"/>
       <w:r>
         <w:rPr>
           <w:rFonts w:ascii="Times New Roman" w:hAnsi="Times New Roman" w:cs="Times New Roman"/>
@@ -4606,7 +5180,7 @@
           <w:b/>
         </w:rPr>
       </w:pPr>
-      <w:bookmarkStart w:id="15" w:name="_Toc518479910"/>
+      <w:bookmarkStart w:id="15" w:name="_Toc520170023"/>
       <w:r>
         <w:rPr>
           <w:rFonts w:ascii="Times New Roman" w:hAnsi="Times New Roman" w:cs="Times New Roman"/>
@@ -4674,7 +5248,7 @@
           <w:b/>
         </w:rPr>
       </w:pPr>
-      <w:bookmarkStart w:id="16" w:name="_Toc518479911"/>
+      <w:bookmarkStart w:id="16" w:name="_Toc520170024"/>
       <w:r>
         <w:rPr>
           <w:rFonts w:ascii="Times New Roman" w:hAnsi="Times New Roman" w:cs="Times New Roman"/>
@@ -4722,7 +5296,7 @@
           <w:b/>
         </w:rPr>
       </w:pPr>
-      <w:bookmarkStart w:id="17" w:name="_Toc518479912"/>
+      <w:bookmarkStart w:id="17" w:name="_Toc520170025"/>
       <w:r>
         <w:rPr>
           <w:rFonts w:ascii="Times New Roman" w:hAnsi="Times New Roman" w:cs="Times New Roman"/>
@@ -4744,7 +5318,7 @@
           <w:b/>
         </w:rPr>
       </w:pPr>
-      <w:bookmarkStart w:id="18" w:name="_Toc518479913"/>
+      <w:bookmarkStart w:id="18" w:name="_Toc520170026"/>
       <w:r>
         <w:rPr>
           <w:rFonts w:ascii="Times New Roman" w:hAnsi="Times New Roman" w:cs="Times New Roman"/>
@@ -4754,6 +5328,23 @@
       </w:r>
       <w:bookmarkEnd w:id="18"/>
     </w:p>
+    <w:p>
+      <w:pPr>
+        <w:rPr>
+          <w:rFonts w:ascii="Times New Roman" w:hAnsi="Times New Roman" w:cs="Times New Roman"/>
+          <w:sz w:val="24"/>
+          <w:szCs w:val="24"/>
+        </w:rPr>
+      </w:pPr>
+      <w:r>
+        <w:rPr>
+          <w:rFonts w:ascii="Times New Roman" w:hAnsi="Times New Roman" w:cs="Times New Roman"/>
+          <w:sz w:val="24"/>
+          <w:szCs w:val="24"/>
+        </w:rPr>
+        <w:t>Here are a few examples of our system’s interfaces:</w:t>
+      </w:r>
+    </w:p>
     <w:p/>
     <w:p>
       <w:pPr>
@@ -4764,10 +5355,10 @@
           <w:noProof/>
         </w:rPr>
         <w:drawing>
-          <wp:inline distT="0" distB="0" distL="0" distR="0" wp14:anchorId="0174FFEC" wp14:editId="008A9FFC">
-            <wp:extent cx="4524375" cy="2822788"/>
+          <wp:inline distT="0" distB="0" distL="0" distR="0">
+            <wp:extent cx="5943600" cy="3169135"/>
             <wp:effectExtent l="0" t="0" r="0" b="0"/>
-            <wp:docPr id="2" name="Picture 2"/>
+            <wp:docPr id="1" name="Picture 1" descr="C:\Users\DIANA\AppData\Local\Microsoft\Windows\INetCache\Content.Word\IMG-20180724-WA0019.jpg"/>
             <wp:cNvGraphicFramePr>
               <a:graphicFrameLocks xmlns:a="http://schemas.openxmlformats.org/drawingml/2006/main" noChangeAspect="1"/>
             </wp:cNvGraphicFramePr>
@@ -4775,7 +5366,7 @@
               <a:graphicData uri="http://schemas.openxmlformats.org/drawingml/2006/picture">
                 <pic:pic xmlns:pic="http://schemas.openxmlformats.org/drawingml/2006/picture">
                   <pic:nvPicPr>
-                    <pic:cNvPr id="0" name="Picture 1"/>
+                    <pic:cNvPr id="0" name="Picture 1" descr="C:\Users\DIANA\AppData\Local\Microsoft\Windows\INetCache\Content.Word\IMG-20180724-WA0019.jpg"/>
                     <pic:cNvPicPr>
                       <a:picLocks noChangeAspect="1" noChangeArrowheads="1"/>
                     </pic:cNvPicPr>
@@ -4796,7 +5387,7 @@
                   <pic:spPr bwMode="auto">
                     <a:xfrm>
                       <a:off x="0" y="0"/>
-                      <a:ext cx="4546135" cy="2836364"/>
+                      <a:ext cx="5943600" cy="3169135"/>
                     </a:xfrm>
                     <a:prstGeom prst="rect">
                       <a:avLst/>
@@ -4817,7 +5408,7 @@
       <w:pPr>
         <w:pStyle w:val="Caption"/>
       </w:pPr>
-      <w:bookmarkStart w:id="19" w:name="_Toc518479925"/>
+      <w:bookmarkStart w:id="19" w:name="_Toc520234889"/>
       <w:r>
         <w:t xml:space="preserve">Figure </w:t>
       </w:r>
@@ -4861,10 +5452,10 @@
         </w:rPr>
         <w:lastRenderedPageBreak/>
         <w:drawing>
-          <wp:inline distT="0" distB="0" distL="0" distR="0" wp14:anchorId="61283035" wp14:editId="5DCE464A">
-            <wp:extent cx="5943600" cy="3512127"/>
+          <wp:inline distT="0" distB="0" distL="0" distR="0">
+            <wp:extent cx="5943600" cy="2459990"/>
             <wp:effectExtent l="0" t="0" r="0" b="0"/>
-            <wp:docPr id="3" name="Picture 3"/>
+            <wp:docPr id="6" name="Picture 6" descr="C:\Users\DIANA\AppData\Local\Microsoft\Windows\INetCache\Content.Word\IMG-20180724-WA0020.jpg"/>
             <wp:cNvGraphicFramePr>
               <a:graphicFrameLocks xmlns:a="http://schemas.openxmlformats.org/drawingml/2006/main" noChangeAspect="1"/>
             </wp:cNvGraphicFramePr>
@@ -4872,7 +5463,7 @@
               <a:graphicData uri="http://schemas.openxmlformats.org/drawingml/2006/picture">
                 <pic:pic xmlns:pic="http://schemas.openxmlformats.org/drawingml/2006/picture">
                   <pic:nvPicPr>
-                    <pic:cNvPr id="0" name="Picture 3"/>
+                    <pic:cNvPr id="0" name="Picture 3" descr="C:\Users\DIANA\AppData\Local\Microsoft\Windows\INetCache\Content.Word\IMG-20180724-WA0020.jpg"/>
                     <pic:cNvPicPr>
                       <a:picLocks noChangeAspect="1" noChangeArrowheads="1"/>
                     </pic:cNvPicPr>
@@ -4893,7 +5484,7 @@
                   <pic:spPr bwMode="auto">
                     <a:xfrm>
                       <a:off x="0" y="0"/>
-                      <a:ext cx="5943600" cy="3512127"/>
+                      <a:ext cx="5943600" cy="2459990"/>
                     </a:xfrm>
                     <a:prstGeom prst="rect">
                       <a:avLst/>
@@ -4913,11 +5504,8 @@
     <w:p>
       <w:pPr>
         <w:pStyle w:val="Caption"/>
-        <w:rPr>
-          <w:rFonts w:ascii="Times New Roman" w:hAnsi="Times New Roman" w:cs="Times New Roman"/>
-        </w:rPr>
-      </w:pPr>
-      <w:bookmarkStart w:id="20" w:name="_Toc518479926"/>
+      </w:pPr>
+      <w:bookmarkStart w:id="20" w:name="_Toc520234890"/>
       <w:r>
         <w:t xml:space="preserve">Figure </w:t>
       </w:r>
@@ -4943,12 +5531,94 @@
         <w:fldChar w:fldCharType="end"/>
       </w:r>
       <w:r>
-        <w:t>: Popularity histogram</w:t>
+        <w:t xml:space="preserve">: </w:t>
+      </w:r>
+      <w:r>
+        <w:t>A time analysis graph</w:t>
       </w:r>
       <w:bookmarkEnd w:id="20"/>
     </w:p>
     <w:p>
       <w:pPr>
+        <w:pStyle w:val="Caption"/>
+      </w:pPr>
+      <w:r>
+        <w:rPr>
+          <w:noProof/>
+        </w:rPr>
+        <w:drawing>
+          <wp:inline distT="0" distB="0" distL="0" distR="0" wp14:anchorId="4DB08BF9" wp14:editId="08F6BD28">
+            <wp:extent cx="5943600" cy="5041616"/>
+            <wp:effectExtent l="0" t="0" r="0" b="6985"/>
+            <wp:docPr id="7" name="Picture 7" descr="C:\Users\DIANA\AppData\Local\Microsoft\Windows\INetCache\Content.Word\IMG-20180722-WA0006.jpg"/>
+            <wp:cNvGraphicFramePr>
+              <a:graphicFrameLocks xmlns:a="http://schemas.openxmlformats.org/drawingml/2006/main" noChangeAspect="1"/>
+            </wp:cNvGraphicFramePr>
+            <a:graphic xmlns:a="http://schemas.openxmlformats.org/drawingml/2006/main">
+              <a:graphicData uri="http://schemas.openxmlformats.org/drawingml/2006/picture">
+                <pic:pic xmlns:pic="http://schemas.openxmlformats.org/drawingml/2006/picture">
+                  <pic:nvPicPr>
+                    <pic:cNvPr id="0" name="Picture 5" descr="C:\Users\DIANA\AppData\Local\Microsoft\Windows\INetCache\Content.Word\IMG-20180722-WA0006.jpg"/>
+                    <pic:cNvPicPr>
+                      <a:picLocks noChangeAspect="1" noChangeArrowheads="1"/>
+                    </pic:cNvPicPr>
+                  </pic:nvPicPr>
+                  <pic:blipFill>
+                    <a:blip r:embed="rId13">
+                      <a:extLst>
+                        <a:ext uri="{28A0092B-C50C-407E-A947-70E740481C1C}">
+                          <a14:useLocalDpi xmlns:a14="http://schemas.microsoft.com/office/drawing/2010/main" val="0"/>
+                        </a:ext>
+                      </a:extLst>
+                    </a:blip>
+                    <a:srcRect/>
+                    <a:stretch>
+                      <a:fillRect/>
+                    </a:stretch>
+                  </pic:blipFill>
+                  <pic:spPr bwMode="auto">
+                    <a:xfrm>
+                      <a:off x="0" y="0"/>
+                      <a:ext cx="5943600" cy="5041616"/>
+                    </a:xfrm>
+                    <a:prstGeom prst="rect">
+                      <a:avLst/>
+                    </a:prstGeom>
+                    <a:noFill/>
+                    <a:ln>
+                      <a:noFill/>
+                    </a:ln>
+                  </pic:spPr>
+                </pic:pic>
+              </a:graphicData>
+            </a:graphic>
+          </wp:inline>
+        </w:drawing>
+      </w:r>
+    </w:p>
+    <w:p>
+      <w:pPr>
+        <w:pStyle w:val="Caption"/>
+      </w:pPr>
+      <w:bookmarkStart w:id="21" w:name="_Toc520234891"/>
+      <w:r>
+        <w:t xml:space="preserve">Figure </w:t>
+      </w:r>
+      <w:fldSimple w:instr=" SEQ Figure \* ARABIC ">
+        <w:r>
+          <w:rPr>
+            <w:noProof/>
+          </w:rPr>
+          <w:t>4</w:t>
+        </w:r>
+      </w:fldSimple>
+      <w:r>
+        <w:t>: A word cloud plot</w:t>
+      </w:r>
+      <w:bookmarkEnd w:id="21"/>
+    </w:p>
+    <w:p>
+      <w:pPr>
         <w:spacing w:line="360" w:lineRule="auto"/>
         <w:rPr>
           <w:rFonts w:ascii="Times New Roman" w:hAnsi="Times New Roman" w:cs="Times New Roman"/>
@@ -4958,6 +5628,7 @@
         <w:rPr>
           <w:rFonts w:ascii="Times New Roman" w:hAnsi="Times New Roman" w:cs="Times New Roman"/>
         </w:rPr>
+        <w:lastRenderedPageBreak/>
         <w:t xml:space="preserve">There will be several user interfaces that the user will interact with. There will be a be a home page which will enable the user to select visual representations of data he/she wishes to see depending on region in this case we have five regions i.e. US, GB, Canada, Germany and France.in addition to this, users can select an additional option “All” that displays data from all five regions. When the Go button is clicked, the requested chart is displayed. This may include representation of the categories with the highest number of trending videos, most viewed categories, the relationship between views and likes, most disliked categories, and so on. These visual representations can be displayed to the user through the user interface definition of a </w:t>
       </w:r>
       <w:r>
@@ -4988,7 +5659,7 @@
           <w:b/>
         </w:rPr>
       </w:pPr>
-      <w:bookmarkStart w:id="21" w:name="_Toc518479914"/>
+      <w:bookmarkStart w:id="22" w:name="_Toc520170027"/>
       <w:r>
         <w:rPr>
           <w:rFonts w:ascii="Times New Roman" w:hAnsi="Times New Roman" w:cs="Times New Roman"/>
@@ -5003,7 +5674,7 @@
         </w:rPr>
         <w:t>Hardware Interfaces</w:t>
       </w:r>
-      <w:bookmarkEnd w:id="21"/>
+      <w:bookmarkEnd w:id="22"/>
     </w:p>
     <w:p>
       <w:pPr>
@@ -5038,7 +5709,7 @@
           <w:b/>
         </w:rPr>
       </w:pPr>
-      <w:bookmarkStart w:id="22" w:name="_Toc518479915"/>
+      <w:bookmarkStart w:id="23" w:name="_Toc520170028"/>
       <w:r>
         <w:rPr>
           <w:rFonts w:ascii="Times New Roman" w:hAnsi="Times New Roman" w:cs="Times New Roman"/>
@@ -5053,7 +5724,7 @@
         </w:rPr>
         <w:t>Software Interfaces</w:t>
       </w:r>
-      <w:bookmarkEnd w:id="22"/>
+      <w:bookmarkEnd w:id="23"/>
     </w:p>
     <w:p>
       <w:pPr>
@@ -5066,7 +5737,13 @@
         <w:rPr>
           <w:rFonts w:ascii="Times New Roman" w:hAnsi="Times New Roman" w:cs="Times New Roman"/>
         </w:rPr>
-        <w:t>The R application will communicate with the Shiny Server over the Internet.</w:t>
+        <w:t>The R application will communicate</w:t>
+      </w:r>
+      <w:r>
+        <w:rPr>
+          <w:rFonts w:ascii="Times New Roman" w:hAnsi="Times New Roman" w:cs="Times New Roman"/>
+        </w:rPr>
+        <w:t xml:space="preserve"> with the Shiny Server.</w:t>
       </w:r>
     </w:p>
     <w:p>
@@ -5077,7 +5754,7 @@
           <w:b/>
         </w:rPr>
       </w:pPr>
-      <w:bookmarkStart w:id="23" w:name="_Toc518479916"/>
+      <w:bookmarkStart w:id="24" w:name="_Toc520170029"/>
       <w:r>
         <w:rPr>
           <w:rFonts w:ascii="Times New Roman" w:hAnsi="Times New Roman" w:cs="Times New Roman"/>
@@ -5092,7 +5769,7 @@
         </w:rPr>
         <w:t>Communications Interfaces</w:t>
       </w:r>
-      <w:bookmarkEnd w:id="23"/>
+      <w:bookmarkEnd w:id="24"/>
     </w:p>
     <w:p>
       <w:pPr>
@@ -5105,19 +5782,7 @@
         <w:rPr>
           <w:rFonts w:ascii="Times New Roman" w:hAnsi="Times New Roman" w:cs="Times New Roman"/>
         </w:rPr>
-        <w:t>The way in which communication is achieved</w:t>
-      </w:r>
-      <w:r>
-        <w:rPr>
-          <w:rFonts w:ascii="Times New Roman" w:hAnsi="Times New Roman" w:cs="Times New Roman"/>
-        </w:rPr>
-        <w:t xml:space="preserve"> is not important to the system</w:t>
-      </w:r>
-      <w:r>
-        <w:rPr>
-          <w:rFonts w:ascii="Times New Roman" w:hAnsi="Times New Roman" w:cs="Times New Roman"/>
-        </w:rPr>
-        <w:t xml:space="preserve"> and is handled by the underlying operating system and the Internet.</w:t>
+        <w:t>The system will use the HTTP Protocol for communication between the internet and the application on top of the TCP/IP protocol suite. The rest of communication will be handled by the underlying operating system.</w:t>
       </w:r>
     </w:p>
     <w:p>
@@ -5142,13 +5807,12 @@
           <w:b/>
         </w:rPr>
       </w:pPr>
-      <w:bookmarkStart w:id="24" w:name="_Toc518479917"/>
-      <w:r>
-        <w:rPr>
-          <w:rFonts w:ascii="Times New Roman" w:hAnsi="Times New Roman" w:cs="Times New Roman"/>
-          <w:b/>
-        </w:rPr>
-        <w:lastRenderedPageBreak/>
+      <w:bookmarkStart w:id="25" w:name="_Toc520170030"/>
+      <w:r>
+        <w:rPr>
+          <w:rFonts w:ascii="Times New Roman" w:hAnsi="Times New Roman" w:cs="Times New Roman"/>
+          <w:b/>
+        </w:rPr>
         <w:t>4.</w:t>
       </w:r>
       <w:r>
@@ -5165,86 +5829,233 @@
         </w:rPr>
         <w:t>Functional Requirements</w:t>
       </w:r>
-      <w:bookmarkEnd w:id="24"/>
+      <w:bookmarkEnd w:id="25"/>
     </w:p>
     <w:p>
       <w:pPr>
         <w:ind w:left="360"/>
-      </w:pPr>
-      <w:r>
-        <w:t>REQ-1: Visual representation of</w:t>
-      </w:r>
-      <w:r>
-        <w:t xml:space="preserve"> statistical</w:t>
-      </w:r>
-      <w:r>
-        <w:t xml:space="preserve"> feedback</w:t>
+        <w:rPr>
+          <w:rFonts w:ascii="Times New Roman" w:hAnsi="Times New Roman" w:cs="Times New Roman"/>
+          <w:b/>
+        </w:rPr>
+      </w:pPr>
+      <w:r>
+        <w:rPr>
+          <w:rFonts w:ascii="Times New Roman" w:hAnsi="Times New Roman" w:cs="Times New Roman"/>
+          <w:b/>
+        </w:rPr>
+        <w:t>REQ-1:</w:t>
+      </w:r>
+      <w:r>
+        <w:rPr>
+          <w:rFonts w:ascii="Times New Roman" w:hAnsi="Times New Roman" w:cs="Times New Roman"/>
+          <w:b/>
+        </w:rPr>
+        <w:t xml:space="preserve"> Popularity c</w:t>
+      </w:r>
+      <w:r>
+        <w:rPr>
+          <w:rFonts w:ascii="Times New Roman" w:hAnsi="Times New Roman" w:cs="Times New Roman"/>
+          <w:b/>
+        </w:rPr>
+        <w:t>lassification of trending videos</w:t>
+      </w:r>
+      <w:r>
+        <w:rPr>
+          <w:rFonts w:ascii="Times New Roman" w:hAnsi="Times New Roman" w:cs="Times New Roman"/>
+          <w:b/>
+        </w:rPr>
+        <w:t xml:space="preserve"> </w:t>
       </w:r>
     </w:p>
     <w:p>
       <w:pPr>
         <w:ind w:left="360"/>
-      </w:pPr>
-      <w:r>
-        <w:t xml:space="preserve">This will be </w:t>
-      </w:r>
-      <w:r>
-        <w:t>done through graphs, charts for example</w:t>
-      </w:r>
-      <w:r>
-        <w:t xml:space="preserve"> histograms, pie charts that will breakdown the statistical analysis of viewer’s opinions through likes,</w:t>
-      </w:r>
-      <w:r>
-        <w:t xml:space="preserve"> dislikes and comment count of a particular sector and region.</w:t>
+        <w:rPr>
+          <w:rFonts w:ascii="Times New Roman" w:hAnsi="Times New Roman" w:cs="Times New Roman"/>
+        </w:rPr>
+      </w:pPr>
+      <w:r>
+        <w:rPr>
+          <w:rFonts w:ascii="Times New Roman" w:hAnsi="Times New Roman" w:cs="Times New Roman"/>
+        </w:rPr>
+        <w:t>Through the analysis of v</w:t>
+      </w:r>
+      <w:r>
+        <w:rPr>
+          <w:rFonts w:ascii="Times New Roman" w:hAnsi="Times New Roman" w:cs="Times New Roman"/>
+        </w:rPr>
+        <w:t xml:space="preserve">iewer’s </w:t>
+      </w:r>
+      <w:r>
+        <w:rPr>
+          <w:rFonts w:ascii="Times New Roman" w:hAnsi="Times New Roman" w:cs="Times New Roman"/>
+        </w:rPr>
+        <w:t>opinions</w:t>
+      </w:r>
+      <w:r>
+        <w:rPr>
+          <w:rFonts w:ascii="Times New Roman" w:hAnsi="Times New Roman" w:cs="Times New Roman"/>
+        </w:rPr>
+        <w:t xml:space="preserve"> i.e. </w:t>
+      </w:r>
+      <w:r>
+        <w:rPr>
+          <w:rFonts w:ascii="Times New Roman" w:hAnsi="Times New Roman" w:cs="Times New Roman"/>
+        </w:rPr>
+        <w:t xml:space="preserve"> </w:t>
+      </w:r>
+      <w:r>
+        <w:rPr>
+          <w:rFonts w:ascii="Times New Roman" w:hAnsi="Times New Roman" w:cs="Times New Roman"/>
+        </w:rPr>
+        <w:t xml:space="preserve">likes </w:t>
+      </w:r>
+      <w:r>
+        <w:rPr>
+          <w:rFonts w:ascii="Times New Roman" w:hAnsi="Times New Roman" w:cs="Times New Roman"/>
+        </w:rPr>
+        <w:t>and the category the video is in</w:t>
+      </w:r>
+      <w:r>
+        <w:rPr>
+          <w:rFonts w:ascii="Times New Roman" w:hAnsi="Times New Roman" w:cs="Times New Roman"/>
+        </w:rPr>
+        <w:t xml:space="preserve"> we can determine which videos are popular and those that are not.</w:t>
+      </w:r>
+      <w:r>
+        <w:rPr>
+          <w:rFonts w:ascii="Times New Roman" w:hAnsi="Times New Roman" w:cs="Times New Roman"/>
+        </w:rPr>
+        <w:t xml:space="preserve"> </w:t>
+      </w:r>
+      <w:r>
+        <w:rPr>
+          <w:rFonts w:ascii="Times New Roman" w:hAnsi="Times New Roman" w:cs="Times New Roman"/>
+        </w:rPr>
+        <w:t>If the lik</w:t>
+      </w:r>
+      <w:r>
+        <w:rPr>
+          <w:rFonts w:ascii="Times New Roman" w:hAnsi="Times New Roman" w:cs="Times New Roman"/>
+        </w:rPr>
+        <w:t>es are greater than 5000</w:t>
+      </w:r>
+      <w:r>
+        <w:rPr>
+          <w:rFonts w:ascii="Times New Roman" w:hAnsi="Times New Roman" w:cs="Times New Roman"/>
+        </w:rPr>
+        <w:t>k</w:t>
+      </w:r>
+      <w:r>
+        <w:rPr>
+          <w:rFonts w:ascii="Times New Roman" w:hAnsi="Times New Roman" w:cs="Times New Roman"/>
+        </w:rPr>
+        <w:t>, then the video is popular.</w:t>
       </w:r>
     </w:p>
     <w:p>
       <w:pPr>
         <w:ind w:left="360"/>
-      </w:pPr>
-      <w:r>
-        <w:t>REQ-2:</w:t>
-      </w:r>
-      <w:r>
-        <w:t xml:space="preserve"> Popularity c</w:t>
-      </w:r>
-      <w:r>
-        <w:t>lassification of trending videos</w:t>
-      </w:r>
+        <w:rPr>
+          <w:rFonts w:ascii="Times New Roman" w:hAnsi="Times New Roman" w:cs="Times New Roman"/>
+          <w:b/>
+        </w:rPr>
+      </w:pPr>
+      <w:r>
+        <w:rPr>
+          <w:rFonts w:ascii="Times New Roman" w:hAnsi="Times New Roman" w:cs="Times New Roman"/>
+          <w:b/>
+        </w:rPr>
+        <w:t>REQ-2: Time analysis of trending videos</w:t>
+      </w:r>
+    </w:p>
+    <w:p>
+      <w:pPr>
+        <w:ind w:left="360"/>
+        <w:rPr>
+          <w:rFonts w:ascii="Times New Roman" w:hAnsi="Times New Roman" w:cs="Times New Roman"/>
+        </w:rPr>
+      </w:pPr>
+      <w:r>
+        <w:rPr>
+          <w:rFonts w:ascii="Times New Roman" w:hAnsi="Times New Roman" w:cs="Times New Roman"/>
+        </w:rPr>
+        <w:t>Once we extract trending date, publish time and number of videos, we can discover if videos are posted within a specific timeframe, they are more likely to trend.</w:t>
+      </w:r>
+    </w:p>
+    <w:p>
+      <w:pPr>
+        <w:ind w:left="360"/>
+        <w:rPr>
+          <w:rFonts w:ascii="Times New Roman" w:hAnsi="Times New Roman" w:cs="Times New Roman"/>
+          <w:b/>
+        </w:rPr>
+      </w:pPr>
+      <w:r>
+        <w:rPr>
+          <w:rFonts w:ascii="Times New Roman" w:hAnsi="Times New Roman" w:cs="Times New Roman"/>
+          <w:b/>
+        </w:rPr>
+        <w:t>REQ-3: Sentiment analysis of trending videos</w:t>
+      </w:r>
+    </w:p>
+    <w:p>
+      <w:pPr>
+        <w:ind w:left="360"/>
+        <w:rPr>
+          <w:rFonts w:ascii="Times New Roman" w:hAnsi="Times New Roman" w:cs="Times New Roman"/>
+        </w:rPr>
+      </w:pPr>
+      <w:r>
+        <w:rPr>
+          <w:rFonts w:ascii="Times New Roman" w:hAnsi="Times New Roman" w:cs="Times New Roman"/>
+        </w:rPr>
+        <w:t>In this case, average likes and dislikes per category are calculated and graphs are plotted to show most liked and most disliked videos. However, this alone cannot be used to classify polarity, so we find the ratio of total likes to total dislikes and compare with the average likes</w:t>
+      </w:r>
+      <w:r>
+        <w:rPr>
+          <w:rFonts w:ascii="Times New Roman" w:hAnsi="Times New Roman" w:cs="Times New Roman"/>
+        </w:rPr>
+        <w:t xml:space="preserve"> to determine whether the video received positive or negative feedback.</w:t>
+      </w:r>
+    </w:p>
+    <w:p>
+      <w:pPr>
+        <w:ind w:left="360"/>
+        <w:rPr>
+          <w:rFonts w:ascii="Times New Roman" w:hAnsi="Times New Roman" w:cs="Times New Roman"/>
+          <w:b/>
+        </w:rPr>
+      </w:pPr>
+      <w:r>
+        <w:rPr>
+          <w:rFonts w:ascii="Times New Roman" w:hAnsi="Times New Roman" w:cs="Times New Roman"/>
+          <w:b/>
+        </w:rPr>
+        <w:t>REQ-4: Statistical and relation visualization</w:t>
+      </w:r>
+    </w:p>
+    <w:p>
+      <w:pPr>
+        <w:ind w:left="360"/>
+        <w:rPr>
+          <w:rFonts w:ascii="Times New Roman" w:hAnsi="Times New Roman" w:cs="Times New Roman"/>
+        </w:rPr>
+      </w:pPr>
+      <w:r>
+        <w:rPr>
+          <w:rFonts w:ascii="Times New Roman" w:hAnsi="Times New Roman" w:cs="Times New Roman"/>
+        </w:rPr>
+        <w:t xml:space="preserve">Here, we use likes, dislikes and views to correlate and plot scatter plots. We also use the tags and title to perform a word cloud to determine the most spoken/ used words. </w:t>
+      </w:r>
+    </w:p>
+    <w:p>
+      <w:pPr>
+        <w:ind w:left="360"/>
+      </w:pPr>
       <w:r>
         <w:t xml:space="preserve"> </w:t>
-      </w:r>
-    </w:p>
-    <w:p>
-      <w:pPr>
-        <w:ind w:left="360"/>
-      </w:pPr>
-      <w:r>
-        <w:t>Through the analysis of v</w:t>
-      </w:r>
-      <w:r>
-        <w:t xml:space="preserve">iewer’s </w:t>
-      </w:r>
-      <w:r>
-        <w:t xml:space="preserve">opinions </w:t>
-      </w:r>
-      <w:r>
-        <w:t>(likes and dislikes) and the category the video is in</w:t>
-      </w:r>
-      <w:r>
-        <w:t xml:space="preserve"> we can determine which videos are popular and those that are not.</w:t>
-      </w:r>
-      <w:r>
-        <w:t xml:space="preserve"> </w:t>
-      </w:r>
-      <w:r>
-        <w:t>If the likes are greater than the dislikes</w:t>
-      </w:r>
-      <w:r>
-        <w:t xml:space="preserve"> and also 100k</w:t>
-      </w:r>
-      <w:r>
-        <w:t>, then the video is popular.</w:t>
       </w:r>
     </w:p>
     <w:p>
@@ -5256,12 +6067,13 @@
           <w:b/>
         </w:rPr>
       </w:pPr>
-      <w:bookmarkStart w:id="25" w:name="_Toc518479918"/>
-      <w:r>
-        <w:rPr>
-          <w:rFonts w:ascii="Times New Roman" w:hAnsi="Times New Roman" w:cs="Times New Roman"/>
-          <w:b/>
-        </w:rPr>
+      <w:bookmarkStart w:id="26" w:name="_Toc520170031"/>
+      <w:r>
+        <w:rPr>
+          <w:rFonts w:ascii="Times New Roman" w:hAnsi="Times New Roman" w:cs="Times New Roman"/>
+          <w:b/>
+        </w:rPr>
+        <w:lastRenderedPageBreak/>
         <w:t xml:space="preserve">5. </w:t>
       </w:r>
       <w:r>
@@ -5271,7 +6083,7 @@
         </w:rPr>
         <w:t>Other Non-Functional Requirements</w:t>
       </w:r>
-      <w:bookmarkEnd w:id="25"/>
+      <w:bookmarkEnd w:id="26"/>
     </w:p>
     <w:p>
       <w:pPr>
@@ -5281,7 +6093,7 @@
           <w:b/>
         </w:rPr>
       </w:pPr>
-      <w:bookmarkStart w:id="26" w:name="_Toc518479919"/>
+      <w:bookmarkStart w:id="27" w:name="_Toc520170032"/>
       <w:r>
         <w:rPr>
           <w:rFonts w:ascii="Times New Roman" w:hAnsi="Times New Roman" w:cs="Times New Roman"/>
@@ -5296,7 +6108,7 @@
         </w:rPr>
         <w:t>Performance Requirements</w:t>
       </w:r>
-      <w:bookmarkEnd w:id="26"/>
+      <w:bookmarkEnd w:id="27"/>
     </w:p>
     <w:p>
       <w:pPr>
@@ -5309,13 +6121,19 @@
         <w:rPr>
           <w:rFonts w:ascii="Times New Roman" w:hAnsi="Times New Roman" w:cs="Times New Roman"/>
         </w:rPr>
-        <w:t>The system should generate reports on performance and statistical progress on a daily basis. At the end of the week, these daily reports should be used to come up with a weekly report and the same should be done for the month and year to continuously monitor the progress of the various YouTube channels</w:t>
+        <w:t>The system should generate reports on performance and statistical progress on a daily basis</w:t>
+      </w:r>
+      <w:r>
+        <w:rPr>
+          <w:rFonts w:ascii="Times New Roman" w:hAnsi="Times New Roman" w:cs="Times New Roman"/>
+        </w:rPr>
+        <w:t xml:space="preserve"> using graphs that are easy to understand by the audience. These graphs are both visualization and analysis graphs.</w:t>
       </w:r>
       <w:r>
         <w:rPr>
           <w:rFonts w:ascii="Arial Narrow" w:hAnsi="Arial Narrow"/>
         </w:rPr>
-        <w:t xml:space="preserve">.  </w:t>
+        <w:t xml:space="preserve">  </w:t>
       </w:r>
     </w:p>
     <w:p>
@@ -5326,7 +6144,7 @@
           <w:b/>
         </w:rPr>
       </w:pPr>
-      <w:bookmarkStart w:id="27" w:name="_Toc518479920"/>
+      <w:bookmarkStart w:id="28" w:name="_Toc520170033"/>
       <w:r>
         <w:rPr>
           <w:rFonts w:ascii="Times New Roman" w:hAnsi="Times New Roman" w:cs="Times New Roman"/>
@@ -5341,7 +6159,7 @@
         </w:rPr>
         <w:t>Safety Requirements</w:t>
       </w:r>
-      <w:bookmarkEnd w:id="27"/>
+      <w:bookmarkEnd w:id="28"/>
     </w:p>
     <w:p>
       <w:pPr>
@@ -5388,7 +6206,7 @@
           <w:b/>
         </w:rPr>
       </w:pPr>
-      <w:bookmarkStart w:id="28" w:name="_Toc518479921"/>
+      <w:bookmarkStart w:id="29" w:name="_Toc520170034"/>
       <w:r>
         <w:rPr>
           <w:rFonts w:ascii="Times New Roman" w:hAnsi="Times New Roman" w:cs="Times New Roman"/>
@@ -5403,31 +6221,19 @@
         </w:rPr>
         <w:t>Security Requirements</w:t>
       </w:r>
-      <w:bookmarkEnd w:id="28"/>
-    </w:p>
-    <w:p>
-      <w:pPr>
-        <w:rPr>
-          <w:rFonts w:ascii="Times New Roman" w:hAnsi="Times New Roman" w:cs="Times New Roman"/>
-        </w:rPr>
-      </w:pPr>
-      <w:r>
-        <w:rPr>
-          <w:rFonts w:ascii="Times New Roman" w:hAnsi="Times New Roman" w:cs="Times New Roman"/>
-        </w:rPr>
-        <w:t>A maximum of 100 channel owners can acce</w:t>
-      </w:r>
-      <w:r>
-        <w:rPr>
-          <w:rFonts w:ascii="Times New Roman" w:hAnsi="Times New Roman" w:cs="Times New Roman"/>
-        </w:rPr>
-        <w:t>ss the system to check on the categorical</w:t>
-      </w:r>
-      <w:r>
-        <w:rPr>
-          <w:rFonts w:ascii="Times New Roman" w:hAnsi="Times New Roman" w:cs="Times New Roman"/>
-        </w:rPr>
-        <w:t xml:space="preserve"> progress at a time in a given region.</w:t>
+      <w:bookmarkEnd w:id="29"/>
+    </w:p>
+    <w:p>
+      <w:pPr>
+        <w:rPr>
+          <w:rFonts w:ascii="Times New Roman" w:hAnsi="Times New Roman" w:cs="Times New Roman"/>
+        </w:rPr>
+      </w:pPr>
+      <w:r>
+        <w:rPr>
+          <w:rFonts w:ascii="Times New Roman" w:hAnsi="Times New Roman" w:cs="Times New Roman"/>
+        </w:rPr>
+        <w:t>Our system is open and can be accessed by the public.</w:t>
       </w:r>
     </w:p>
     <w:p>
@@ -5438,7 +6244,7 @@
           <w:b/>
         </w:rPr>
       </w:pPr>
-      <w:bookmarkStart w:id="29" w:name="_Toc518479922"/>
+      <w:bookmarkStart w:id="30" w:name="_Toc520170035"/>
       <w:r>
         <w:rPr>
           <w:rFonts w:ascii="Times New Roman" w:hAnsi="Times New Roman" w:cs="Times New Roman"/>
@@ -5453,7 +6259,7 @@
         </w:rPr>
         <w:t>Software Quality Attributes</w:t>
       </w:r>
-      <w:bookmarkEnd w:id="29"/>
+      <w:bookmarkEnd w:id="30"/>
     </w:p>
     <w:p>
       <w:pPr>
@@ -5553,7 +6359,7 @@
           <w:b/>
         </w:rPr>
       </w:pPr>
-      <w:bookmarkStart w:id="30" w:name="_Toc518479923"/>
+      <w:bookmarkStart w:id="31" w:name="_Toc520170036"/>
       <w:r>
         <w:rPr>
           <w:rFonts w:ascii="Times New Roman" w:hAnsi="Times New Roman" w:cs="Times New Roman"/>
@@ -5568,11 +6374,23 @@
         </w:rPr>
         <w:t>Business Rules</w:t>
       </w:r>
-      <w:bookmarkEnd w:id="30"/>
-    </w:p>
-    <w:p>
-      <w:r>
-        <w:t xml:space="preserve">YouTube management team is allowed access to all channel related data to ease statistical management. </w:t>
+      <w:bookmarkEnd w:id="31"/>
+    </w:p>
+    <w:p>
+      <w:pPr>
+        <w:rPr>
+          <w:rFonts w:ascii="Times New Roman" w:hAnsi="Times New Roman" w:cs="Times New Roman"/>
+          <w:sz w:val="24"/>
+          <w:szCs w:val="24"/>
+        </w:rPr>
+      </w:pPr>
+      <w:r>
+        <w:rPr>
+          <w:rFonts w:ascii="Times New Roman" w:hAnsi="Times New Roman" w:cs="Times New Roman"/>
+          <w:sz w:val="24"/>
+          <w:szCs w:val="24"/>
+        </w:rPr>
+        <w:t>Channel owners and the YouTube management team can access any graph though they are some that are intended for the growth of the former or latter.</w:t>
       </w:r>
     </w:p>
     <w:p>
@@ -5583,7 +6401,7 @@
       </w:pPr>
     </w:p>
     <w:sectPr>
-      <w:footerReference w:type="default" r:id="rId13"/>
+      <w:footerReference w:type="default" r:id="rId14"/>
       <w:pgSz w:w="12240" w:h="15840"/>
       <w:pgMar w:top="1440" w:right="1440" w:bottom="1440" w:left="1440" w:header="720" w:footer="720" w:gutter="0"/>
       <w:cols w:space="720"/>
@@ -5652,7 +6470,7 @@
           <w:rPr>
             <w:noProof/>
           </w:rPr>
-          <w:t>8</w:t>
+          <w:t>1</w:t>
         </w:r>
         <w:r>
           <w:rPr>
@@ -7714,7 +8532,7 @@
 </file>
 
 <file path=customXml/itemProps1.xml><?xml version="1.0" encoding="utf-8"?>
-<ds:datastoreItem xmlns:ds="http://schemas.openxmlformats.org/officeDocument/2006/customXml" ds:itemID="{4335E9D6-66D9-48F1-B6C8-269FB1DE8853}">
+<ds:datastoreItem xmlns:ds="http://schemas.openxmlformats.org/officeDocument/2006/customXml" ds:itemID="{DAFE280C-216C-4C6F-B42C-B1B4FD9C3886}">
   <ds:schemaRefs>
     <ds:schemaRef ds:uri="http://schemas.openxmlformats.org/officeDocument/2006/bibliography"/>
   </ds:schemaRefs>

</xml_diff>